<commit_message>
Correction of  table of content
</commit_message>
<xml_diff>
--- a/Group 1 Lab Works, Common Solution.docx
+++ b/Group 1 Lab Works, Common Solution.docx
@@ -11,9 +11,11 @@
       <w:pPr>
         <w:pStyle w:val="117"/>
       </w:pPr>
+      <w:bookmarkStart w:id="0" w:name="_Toc133193449"/>
       <w:r>
         <w:t>Contents</w:t>
       </w:r>
+      <w:bookmarkEnd w:id="0"/>
     </w:p>
     <w:sdt>
       <w:sdtPr>
@@ -45,10 +47,12 @@
             </w:rPr>
             <w:t>Table of Contents</w:t>
           </w:r>
+          <w:bookmarkStart w:id="44" w:name="_GoBack"/>
+          <w:bookmarkEnd w:id="44"/>
         </w:p>
         <w:p>
           <w:pPr>
-            <w:pStyle w:val="5"/>
+            <w:pStyle w:val="26"/>
             <w:tabs>
               <w:tab w:val="right" w:leader="dot" w:pos="9360"/>
             </w:tabs>
@@ -72,33 +76,123 @@
             <w:fldChar w:fldCharType="begin"/>
           </w:r>
           <w:r>
-            <w:instrText xml:space="preserve"> HYPERLINK \l "__RefHeading___Toc657_1316004356" \h </w:instrText>
+            <w:instrText xml:space="preserve"> HYPERLINK \l _Toc133193449 </w:instrText>
           </w:r>
           <w:r>
             <w:fldChar w:fldCharType="separate"/>
           </w:r>
           <w:r>
+            <w:t>Contents</w:t>
+          </w:r>
+          <w:r>
+            <w:tab/>
+          </w:r>
+          <w:r>
+            <w:fldChar w:fldCharType="begin"/>
+          </w:r>
+          <w:r>
+            <w:instrText xml:space="preserve"> PAGEREF _Toc133193449 </w:instrText>
+          </w:r>
+          <w:r>
+            <w:fldChar w:fldCharType="separate"/>
+          </w:r>
+          <w:r>
+            <w:t>1</w:t>
+          </w:r>
+          <w:r>
+            <w:fldChar w:fldCharType="end"/>
+          </w:r>
+          <w:r>
+            <w:fldChar w:fldCharType="end"/>
+          </w:r>
+        </w:p>
+        <w:p>
+          <w:pPr>
+            <w:pStyle w:val="26"/>
+            <w:tabs>
+              <w:tab w:val="right" w:leader="dot" w:pos="9360"/>
+            </w:tabs>
+          </w:pPr>
+          <w:r>
+            <w:fldChar w:fldCharType="begin"/>
+          </w:r>
+          <w:r>
+            <w:instrText xml:space="preserve"> HYPERLINK \l _Toc1599402009 </w:instrText>
+          </w:r>
+          <w:r>
+            <w:fldChar w:fldCharType="separate"/>
+          </w:r>
+          <w:r>
             <w:rPr>
-              <w:rStyle w:val="113"/>
+              <w:rFonts w:ascii="Liberation Sans" w:hAnsi="Liberation Sans" w:eastAsia="DejaVu Sans" w:cs="DejaVu Sans"/>
+              <w:bCs/>
+              <w:i w:val="0"/>
+              <w:iCs w:val="0"/>
+              <w:caps w:val="0"/>
+              <w:smallCaps w:val="0"/>
+              <w:strike w:val="0"/>
+              <w:dstrike w:val="0"/>
+              <w:outline w:val="0"/>
+              <w:emboss w:val="0"/>
+              <w:imprint w:val="0"/>
+              <w:spacing w:val="0"/>
+              <w:w w:val="100"/>
+              <w:kern w:val="0"/>
+              <w:position w:val="0"/>
+              <w:szCs w:val="36"/>
+              <w:vertAlign w:val="baseline"/>
+              <w:lang w:val="en-US" w:eastAsia="en-US" w:bidi="ar-SA"/>
             </w:rPr>
-            <w:t>1 Common Solution</w:t>
+            <w:t>1 Co</w:t>
           </w:r>
           <w:r>
             <w:rPr>
-              <w:rStyle w:val="113"/>
+              <w:lang w:val="en-US" w:eastAsia="en-US"/>
             </w:rPr>
+            <w:t>m</w:t>
+          </w:r>
+          <w:r>
+            <w:rPr>
+              <w:rFonts w:ascii="Liberation Sans" w:hAnsi="Liberation Sans" w:eastAsia="DejaVu Sans" w:cs="DejaVu Sans"/>
+              <w:bCs/>
+              <w:i w:val="0"/>
+              <w:iCs w:val="0"/>
+              <w:caps w:val="0"/>
+              <w:smallCaps w:val="0"/>
+              <w:strike w:val="0"/>
+              <w:dstrike w:val="0"/>
+              <w:outline w:val="0"/>
+              <w:emboss w:val="0"/>
+              <w:imprint w:val="0"/>
+              <w:spacing w:val="0"/>
+              <w:w w:val="100"/>
+              <w:kern w:val="0"/>
+              <w:position w:val="0"/>
+              <w:szCs w:val="36"/>
+              <w:vertAlign w:val="baseline"/>
+              <w:lang w:val="en-US" w:eastAsia="en-US" w:bidi="ar-SA"/>
+            </w:rPr>
+            <w:t>mon Solution</w:t>
+          </w:r>
+          <w:r>
             <w:tab/>
           </w:r>
           <w:r>
-            <w:rPr>
-              <w:rStyle w:val="113"/>
-            </w:rPr>
-            <w:t>3</w:t>
-          </w:r>
-          <w:r>
-            <w:rPr>
-              <w:rStyle w:val="113"/>
-            </w:rPr>
+            <w:fldChar w:fldCharType="begin"/>
+          </w:r>
+          <w:r>
+            <w:instrText xml:space="preserve"> PAGEREF _Toc1599402009 </w:instrText>
+          </w:r>
+          <w:r>
+            <w:fldChar w:fldCharType="separate"/>
+          </w:r>
+          <w:r>
+            <w:t>2</w:t>
+          </w:r>
+          <w:r>
+            <w:fldChar w:fldCharType="end"/>
+          </w:r>
+          <w:r>
             <w:fldChar w:fldCharType="end"/>
           </w:r>
         </w:p>
@@ -114,33 +208,76 @@
             <w:fldChar w:fldCharType="begin"/>
           </w:r>
           <w:r>
-            <w:instrText xml:space="preserve"> HYPERLINK \l "__RefHeading___Toc659_1316004356" \h </w:instrText>
+            <w:instrText xml:space="preserve"> HYPERLINK \l _Toc532813909 </w:instrText>
           </w:r>
           <w:r>
             <w:fldChar w:fldCharType="separate"/>
           </w:r>
           <w:r>
             <w:rPr>
-              <w:rStyle w:val="113"/>
+              <w:rFonts w:ascii="Liberation Sans" w:hAnsi="Liberation Sans" w:eastAsia="DejaVu Sans" w:cs="DejaVu Sans"/>
+              <w:bCs/>
+              <w:i w:val="0"/>
+              <w:iCs w:val="0"/>
+              <w:caps w:val="0"/>
+              <w:smallCaps w:val="0"/>
+              <w:strike w:val="0"/>
+              <w:dstrike w:val="0"/>
+              <w:outline w:val="0"/>
+              <w:emboss w:val="0"/>
+              <w:imprint w:val="0"/>
+              <w:spacing w:val="0"/>
+              <w:w w:val="100"/>
+              <w:kern w:val="0"/>
+              <w:position w:val="0"/>
+              <w:szCs w:val="32"/>
+              <w:vertAlign w:val="baseline"/>
+              <w:lang w:val="en-US" w:eastAsia="en-US" w:bidi="ar-SA"/>
             </w:rPr>
-            <w:t>1.1 Lab 6</w:t>
+            <w:t xml:space="preserve">1.1 </w:t>
           </w:r>
           <w:r>
             <w:rPr>
-              <w:rStyle w:val="113"/>
+              <w:rFonts w:eastAsia="DejaVu Sans" w:cs="DejaVu Sans"/>
+              <w:bCs/>
+              <w:i w:val="0"/>
+              <w:iCs w:val="0"/>
+              <w:caps w:val="0"/>
+              <w:smallCaps w:val="0"/>
+              <w:strike w:val="0"/>
+              <w:dstrike w:val="0"/>
+              <w:outline w:val="0"/>
+              <w:emboss w:val="0"/>
+              <w:imprint w:val="0"/>
+              <w:spacing w:val="0"/>
+              <w:w w:val="100"/>
+              <w:kern w:val="0"/>
+              <w:position w:val="0"/>
+              <w:szCs w:val="32"/>
+              <w:vertAlign w:val="baseline"/>
+              <w:lang w:val="en-US" w:eastAsia="en-US" w:bidi="ar-SA"/>
             </w:rPr>
+            <w:t>Lab 6</w:t>
+          </w:r>
+          <w:r>
             <w:tab/>
           </w:r>
           <w:r>
-            <w:rPr>
-              <w:rStyle w:val="113"/>
-            </w:rPr>
-            <w:t>3</w:t>
-          </w:r>
-          <w:r>
-            <w:rPr>
-              <w:rStyle w:val="113"/>
-            </w:rPr>
+            <w:fldChar w:fldCharType="begin"/>
+          </w:r>
+          <w:r>
+            <w:instrText xml:space="preserve"> PAGEREF _Toc532813909 </w:instrText>
+          </w:r>
+          <w:r>
+            <w:fldChar w:fldCharType="separate"/>
+          </w:r>
+          <w:r>
+            <w:t>2</w:t>
+          </w:r>
+          <w:r>
+            <w:fldChar w:fldCharType="end"/>
+          </w:r>
+          <w:r>
             <w:fldChar w:fldCharType="end"/>
           </w:r>
         </w:p>
@@ -156,33 +293,33 @@
             <w:fldChar w:fldCharType="begin"/>
           </w:r>
           <w:r>
-            <w:instrText xml:space="preserve"> HYPERLINK \l "__RefHeading___Toc661_1316004356" \h </w:instrText>
+            <w:instrText xml:space="preserve"> HYPERLINK \l _Toc1781393588 </w:instrText>
           </w:r>
           <w:r>
             <w:fldChar w:fldCharType="separate"/>
           </w:r>
           <w:r>
-            <w:rPr>
-              <w:rStyle w:val="113"/>
-            </w:rPr>
             <w:t>1.2 LAB 7</w:t>
           </w:r>
           <w:r>
-            <w:rPr>
-              <w:rStyle w:val="113"/>
-            </w:rPr>
             <w:tab/>
           </w:r>
           <w:r>
-            <w:rPr>
-              <w:rStyle w:val="113"/>
-            </w:rPr>
-            <w:t>7</w:t>
-          </w:r>
-          <w:r>
-            <w:rPr>
-              <w:rStyle w:val="113"/>
-            </w:rPr>
+            <w:fldChar w:fldCharType="begin"/>
+          </w:r>
+          <w:r>
+            <w:instrText xml:space="preserve"> PAGEREF _Toc1781393588 </w:instrText>
+          </w:r>
+          <w:r>
+            <w:fldChar w:fldCharType="separate"/>
+          </w:r>
+          <w:r>
+            <w:t>6</w:t>
+          </w:r>
+          <w:r>
+            <w:fldChar w:fldCharType="end"/>
+          </w:r>
+          <w:r>
             <w:fldChar w:fldCharType="end"/>
           </w:r>
         </w:p>
@@ -198,39 +335,39 @@
             <w:fldChar w:fldCharType="begin"/>
           </w:r>
           <w:r>
-            <w:instrText xml:space="preserve"> HYPERLINK \l "__RefHeading___Toc661_13160043561" \h </w:instrText>
+            <w:instrText xml:space="preserve"> HYPERLINK \l _Toc279784388 </w:instrText>
           </w:r>
           <w:r>
             <w:fldChar w:fldCharType="separate"/>
           </w:r>
           <w:r>
-            <w:rPr>
-              <w:rStyle w:val="113"/>
-            </w:rPr>
             <w:t>1.3 LAB 8</w:t>
           </w:r>
           <w:r>
-            <w:rPr>
-              <w:rStyle w:val="113"/>
-            </w:rPr>
             <w:tab/>
           </w:r>
           <w:r>
-            <w:rPr>
-              <w:rStyle w:val="113"/>
-            </w:rPr>
-            <w:t>8</w:t>
-          </w:r>
-          <w:r>
-            <w:rPr>
-              <w:rStyle w:val="113"/>
-            </w:rPr>
+            <w:fldChar w:fldCharType="begin"/>
+          </w:r>
+          <w:r>
+            <w:instrText xml:space="preserve"> PAGEREF _Toc279784388 </w:instrText>
+          </w:r>
+          <w:r>
+            <w:fldChar w:fldCharType="separate"/>
+          </w:r>
+          <w:r>
+            <w:t>7</w:t>
+          </w:r>
+          <w:r>
+            <w:fldChar w:fldCharType="end"/>
+          </w:r>
+          <w:r>
             <w:fldChar w:fldCharType="end"/>
           </w:r>
         </w:p>
         <w:p>
           <w:pPr>
-            <w:pStyle w:val="5"/>
+            <w:pStyle w:val="26"/>
             <w:tabs>
               <w:tab w:val="right" w:leader="dot" w:pos="9360"/>
             </w:tabs>
@@ -239,33 +376,33 @@
             <w:fldChar w:fldCharType="begin"/>
           </w:r>
           <w:r>
-            <w:instrText xml:space="preserve"> HYPERLINK \l "__RefHeading___Toc664_1316004356" \h </w:instrText>
+            <w:instrText xml:space="preserve"> HYPERLINK \l _Toc879173830 </w:instrText>
           </w:r>
           <w:r>
             <w:fldChar w:fldCharType="separate"/>
           </w:r>
           <w:r>
-            <w:rPr>
-              <w:rStyle w:val="113"/>
-            </w:rPr>
             <w:t>2 Abdul Haseeb Khan (SP19-BCS-001)</w:t>
           </w:r>
           <w:r>
-            <w:rPr>
-              <w:rStyle w:val="113"/>
-            </w:rPr>
             <w:tab/>
           </w:r>
           <w:r>
-            <w:rPr>
-              <w:rStyle w:val="113"/>
-            </w:rPr>
-            <w:t>8</w:t>
-          </w:r>
-          <w:r>
-            <w:rPr>
-              <w:rStyle w:val="113"/>
-            </w:rPr>
+            <w:fldChar w:fldCharType="begin"/>
+          </w:r>
+          <w:r>
+            <w:instrText xml:space="preserve"> PAGEREF _Toc879173830 </w:instrText>
+          </w:r>
+          <w:r>
+            <w:fldChar w:fldCharType="separate"/>
+          </w:r>
+          <w:r>
+            <w:t>7</w:t>
+          </w:r>
+          <w:r>
+            <w:fldChar w:fldCharType="end"/>
+          </w:r>
+          <w:r>
             <w:fldChar w:fldCharType="end"/>
           </w:r>
         </w:p>
@@ -281,33 +418,33 @@
             <w:fldChar w:fldCharType="begin"/>
           </w:r>
           <w:r>
-            <w:instrText xml:space="preserve"> HYPERLINK \l "__RefHeading___Toc666_1316004356" \h </w:instrText>
+            <w:instrText xml:space="preserve"> HYPERLINK \l _Toc1743608479 </w:instrText>
           </w:r>
           <w:r>
             <w:fldChar w:fldCharType="separate"/>
           </w:r>
           <w:r>
-            <w:rPr>
-              <w:rStyle w:val="113"/>
-            </w:rPr>
             <w:t>2.1 Lab 6</w:t>
           </w:r>
           <w:r>
-            <w:rPr>
-              <w:rStyle w:val="113"/>
-            </w:rPr>
             <w:tab/>
           </w:r>
           <w:r>
-            <w:rPr>
-              <w:rStyle w:val="113"/>
-            </w:rPr>
-            <w:t>8</w:t>
-          </w:r>
-          <w:r>
-            <w:rPr>
-              <w:rStyle w:val="113"/>
-            </w:rPr>
+            <w:fldChar w:fldCharType="begin"/>
+          </w:r>
+          <w:r>
+            <w:instrText xml:space="preserve"> PAGEREF _Toc1743608479 </w:instrText>
+          </w:r>
+          <w:r>
+            <w:fldChar w:fldCharType="separate"/>
+          </w:r>
+          <w:r>
+            <w:t>7</w:t>
+          </w:r>
+          <w:r>
+            <w:fldChar w:fldCharType="end"/>
+          </w:r>
+          <w:r>
             <w:fldChar w:fldCharType="end"/>
           </w:r>
         </w:p>
@@ -323,33 +460,33 @@
             <w:fldChar w:fldCharType="begin"/>
           </w:r>
           <w:r>
-            <w:instrText xml:space="preserve"> HYPERLINK \l "__RefHeading___Toc668_1316004356" \h </w:instrText>
+            <w:instrText xml:space="preserve"> HYPERLINK \l _Toc670871180 </w:instrText>
           </w:r>
           <w:r>
             <w:fldChar w:fldCharType="separate"/>
           </w:r>
           <w:r>
-            <w:rPr>
-              <w:rStyle w:val="113"/>
-            </w:rPr>
             <w:t>2.2 Lab 7</w:t>
           </w:r>
           <w:r>
-            <w:rPr>
-              <w:rStyle w:val="113"/>
-            </w:rPr>
             <w:tab/>
           </w:r>
           <w:r>
-            <w:rPr>
-              <w:rStyle w:val="113"/>
-            </w:rPr>
-            <w:t>8</w:t>
-          </w:r>
-          <w:r>
-            <w:rPr>
-              <w:rStyle w:val="113"/>
-            </w:rPr>
+            <w:fldChar w:fldCharType="begin"/>
+          </w:r>
+          <w:r>
+            <w:instrText xml:space="preserve"> PAGEREF _Toc670871180 </w:instrText>
+          </w:r>
+          <w:r>
+            <w:fldChar w:fldCharType="separate"/>
+          </w:r>
+          <w:r>
+            <w:t>7</w:t>
+          </w:r>
+          <w:r>
+            <w:fldChar w:fldCharType="end"/>
+          </w:r>
+          <w:r>
             <w:fldChar w:fldCharType="end"/>
           </w:r>
         </w:p>
@@ -365,39 +502,39 @@
             <w:fldChar w:fldCharType="begin"/>
           </w:r>
           <w:r>
-            <w:instrText xml:space="preserve"> HYPERLINK \l "__RefHeading___Toc670_1316004356" \h </w:instrText>
+            <w:instrText xml:space="preserve"> HYPERLINK \l _Toc183563629 </w:instrText>
           </w:r>
           <w:r>
             <w:fldChar w:fldCharType="separate"/>
           </w:r>
           <w:r>
-            <w:rPr>
-              <w:rStyle w:val="113"/>
-            </w:rPr>
             <w:t>2.3 Lab 8</w:t>
           </w:r>
           <w:r>
-            <w:rPr>
-              <w:rStyle w:val="113"/>
-            </w:rPr>
             <w:tab/>
           </w:r>
           <w:r>
-            <w:rPr>
-              <w:rStyle w:val="113"/>
-            </w:rPr>
-            <w:t>8</w:t>
-          </w:r>
-          <w:r>
-            <w:rPr>
-              <w:rStyle w:val="113"/>
-            </w:rPr>
+            <w:fldChar w:fldCharType="begin"/>
+          </w:r>
+          <w:r>
+            <w:instrText xml:space="preserve"> PAGEREF _Toc183563629 </w:instrText>
+          </w:r>
+          <w:r>
+            <w:fldChar w:fldCharType="separate"/>
+          </w:r>
+          <w:r>
+            <w:t>7</w:t>
+          </w:r>
+          <w:r>
+            <w:fldChar w:fldCharType="end"/>
+          </w:r>
+          <w:r>
             <w:fldChar w:fldCharType="end"/>
           </w:r>
         </w:p>
         <w:p>
           <w:pPr>
-            <w:pStyle w:val="5"/>
+            <w:pStyle w:val="26"/>
             <w:tabs>
               <w:tab w:val="right" w:leader="dot" w:pos="9360"/>
             </w:tabs>
@@ -406,33 +543,33 @@
             <w:fldChar w:fldCharType="begin"/>
           </w:r>
           <w:r>
-            <w:instrText xml:space="preserve"> HYPERLINK \l "__RefHeading___Toc672_1316004356" \h </w:instrText>
+            <w:instrText xml:space="preserve"> HYPERLINK \l _Toc543971166 </w:instrText>
           </w:r>
           <w:r>
             <w:fldChar w:fldCharType="separate"/>
           </w:r>
           <w:r>
-            <w:rPr>
-              <w:rStyle w:val="113"/>
-            </w:rPr>
             <w:t>3 Ashfaq Rahim (SP19-BCS-003)</w:t>
           </w:r>
           <w:r>
-            <w:rPr>
-              <w:rStyle w:val="113"/>
-            </w:rPr>
             <w:tab/>
           </w:r>
           <w:r>
-            <w:rPr>
-              <w:rStyle w:val="113"/>
-            </w:rPr>
-            <w:t>8</w:t>
-          </w:r>
-          <w:r>
-            <w:rPr>
-              <w:rStyle w:val="113"/>
-            </w:rPr>
+            <w:fldChar w:fldCharType="begin"/>
+          </w:r>
+          <w:r>
+            <w:instrText xml:space="preserve"> PAGEREF _Toc543971166 </w:instrText>
+          </w:r>
+          <w:r>
+            <w:fldChar w:fldCharType="separate"/>
+          </w:r>
+          <w:r>
+            <w:t>7</w:t>
+          </w:r>
+          <w:r>
+            <w:fldChar w:fldCharType="end"/>
+          </w:r>
+          <w:r>
             <w:fldChar w:fldCharType="end"/>
           </w:r>
         </w:p>
@@ -448,33 +585,33 @@
             <w:fldChar w:fldCharType="begin"/>
           </w:r>
           <w:r>
-            <w:instrText xml:space="preserve"> HYPERLINK \l "__RefHeading___Toc674_1316004356" \h </w:instrText>
+            <w:instrText xml:space="preserve"> HYPERLINK \l _Toc964444012 </w:instrText>
           </w:r>
           <w:r>
             <w:fldChar w:fldCharType="separate"/>
           </w:r>
           <w:r>
-            <w:rPr>
-              <w:rStyle w:val="113"/>
-            </w:rPr>
             <w:t>3.1 Lab 6</w:t>
           </w:r>
           <w:r>
-            <w:rPr>
-              <w:rStyle w:val="113"/>
-            </w:rPr>
             <w:tab/>
           </w:r>
           <w:r>
-            <w:rPr>
-              <w:rStyle w:val="113"/>
-            </w:rPr>
+            <w:fldChar w:fldCharType="begin"/>
+          </w:r>
+          <w:r>
+            <w:instrText xml:space="preserve"> PAGEREF _Toc964444012 </w:instrText>
+          </w:r>
+          <w:r>
+            <w:fldChar w:fldCharType="separate"/>
+          </w:r>
+          <w:r>
             <w:t>8</w:t>
           </w:r>
           <w:r>
-            <w:rPr>
-              <w:rStyle w:val="113"/>
-            </w:rPr>
+            <w:fldChar w:fldCharType="end"/>
+          </w:r>
+          <w:r>
             <w:fldChar w:fldCharType="end"/>
           </w:r>
         </w:p>
@@ -490,33 +627,33 @@
             <w:fldChar w:fldCharType="begin"/>
           </w:r>
           <w:r>
-            <w:instrText xml:space="preserve"> HYPERLINK \l "__RefHeading___Toc676_1316004356" \h </w:instrText>
+            <w:instrText xml:space="preserve"> HYPERLINK \l _Toc1127228206 </w:instrText>
           </w:r>
           <w:r>
             <w:fldChar w:fldCharType="separate"/>
           </w:r>
           <w:r>
-            <w:rPr>
-              <w:rStyle w:val="113"/>
-            </w:rPr>
             <w:t>3.2 Lab 7</w:t>
           </w:r>
           <w:r>
-            <w:rPr>
-              <w:rStyle w:val="113"/>
-            </w:rPr>
             <w:tab/>
           </w:r>
           <w:r>
-            <w:rPr>
-              <w:rStyle w:val="113"/>
-            </w:rPr>
+            <w:fldChar w:fldCharType="begin"/>
+          </w:r>
+          <w:r>
+            <w:instrText xml:space="preserve"> PAGEREF _Toc1127228206 </w:instrText>
+          </w:r>
+          <w:r>
+            <w:fldChar w:fldCharType="separate"/>
+          </w:r>
+          <w:r>
             <w:t>8</w:t>
           </w:r>
           <w:r>
-            <w:rPr>
-              <w:rStyle w:val="113"/>
-            </w:rPr>
+            <w:fldChar w:fldCharType="end"/>
+          </w:r>
+          <w:r>
             <w:fldChar w:fldCharType="end"/>
           </w:r>
         </w:p>
@@ -532,39 +669,39 @@
             <w:fldChar w:fldCharType="begin"/>
           </w:r>
           <w:r>
-            <w:instrText xml:space="preserve"> HYPERLINK \l "__RefHeading___Toc1058_1105229363" \h </w:instrText>
+            <w:instrText xml:space="preserve"> HYPERLINK \l _Toc605194100 </w:instrText>
           </w:r>
           <w:r>
             <w:fldChar w:fldCharType="separate"/>
           </w:r>
           <w:r>
-            <w:rPr>
-              <w:rStyle w:val="113"/>
-            </w:rPr>
             <w:t>3.3 Lab</w:t>
           </w:r>
           <w:r>
-            <w:rPr>
-              <w:rStyle w:val="113"/>
-            </w:rPr>
             <w:tab/>
           </w:r>
           <w:r>
-            <w:rPr>
-              <w:rStyle w:val="113"/>
-            </w:rPr>
+            <w:fldChar w:fldCharType="begin"/>
+          </w:r>
+          <w:r>
+            <w:instrText xml:space="preserve"> PAGEREF _Toc605194100 </w:instrText>
+          </w:r>
+          <w:r>
+            <w:fldChar w:fldCharType="separate"/>
+          </w:r>
+          <w:r>
             <w:t>8</w:t>
           </w:r>
           <w:r>
-            <w:rPr>
-              <w:rStyle w:val="113"/>
-            </w:rPr>
+            <w:fldChar w:fldCharType="end"/>
+          </w:r>
+          <w:r>
             <w:fldChar w:fldCharType="end"/>
           </w:r>
         </w:p>
         <w:p>
           <w:pPr>
-            <w:pStyle w:val="5"/>
+            <w:pStyle w:val="26"/>
             <w:tabs>
               <w:tab w:val="right" w:leader="dot" w:pos="9360"/>
             </w:tabs>
@@ -573,33 +710,33 @@
             <w:fldChar w:fldCharType="begin"/>
           </w:r>
           <w:r>
-            <w:instrText xml:space="preserve"> HYPERLINK \l "__RefHeading___Toc1060_1105229363" \h </w:instrText>
+            <w:instrText xml:space="preserve"> HYPERLINK \l _Toc1053262340 </w:instrText>
           </w:r>
           <w:r>
             <w:fldChar w:fldCharType="separate"/>
           </w:r>
           <w:r>
-            <w:rPr>
-              <w:rStyle w:val="113"/>
-            </w:rPr>
-            <w:t>1 Fahad Afzal (SP19-BCS-006)</w:t>
-          </w:r>
-          <w:r>
-            <w:rPr>
-              <w:rStyle w:val="113"/>
-            </w:rPr>
+            <w:t>4 Fahad Afzal (SP19-BCS-006)</w:t>
+          </w:r>
+          <w:r>
             <w:tab/>
           </w:r>
           <w:r>
-            <w:rPr>
-              <w:rStyle w:val="113"/>
-            </w:rPr>
+            <w:fldChar w:fldCharType="begin"/>
+          </w:r>
+          <w:r>
+            <w:instrText xml:space="preserve"> PAGEREF _Toc1053262340 </w:instrText>
+          </w:r>
+          <w:r>
+            <w:fldChar w:fldCharType="separate"/>
+          </w:r>
+          <w:r>
             <w:t>8</w:t>
           </w:r>
           <w:r>
-            <w:rPr>
-              <w:rStyle w:val="113"/>
-            </w:rPr>
+            <w:fldChar w:fldCharType="end"/>
+          </w:r>
+          <w:r>
             <w:fldChar w:fldCharType="end"/>
           </w:r>
         </w:p>
@@ -615,33 +752,33 @@
             <w:fldChar w:fldCharType="begin"/>
           </w:r>
           <w:r>
-            <w:instrText xml:space="preserve"> HYPERLINK \l "__RefHeading___Toc682_1316004356" \h </w:instrText>
+            <w:instrText xml:space="preserve"> HYPERLINK \l _Toc460141460 </w:instrText>
           </w:r>
           <w:r>
             <w:fldChar w:fldCharType="separate"/>
           </w:r>
           <w:r>
-            <w:rPr>
-              <w:rStyle w:val="113"/>
-            </w:rPr>
-            <w:t>3.4 Lab 6</w:t>
-          </w:r>
-          <w:r>
-            <w:rPr>
-              <w:rStyle w:val="113"/>
-            </w:rPr>
+            <w:t>4.1 Lab 6</w:t>
+          </w:r>
+          <w:r>
             <w:tab/>
           </w:r>
           <w:r>
-            <w:rPr>
-              <w:rStyle w:val="113"/>
-            </w:rPr>
-            <w:t>9</w:t>
-          </w:r>
-          <w:r>
-            <w:rPr>
-              <w:rStyle w:val="113"/>
-            </w:rPr>
+            <w:fldChar w:fldCharType="begin"/>
+          </w:r>
+          <w:r>
+            <w:instrText xml:space="preserve"> PAGEREF _Toc460141460 </w:instrText>
+          </w:r>
+          <w:r>
+            <w:fldChar w:fldCharType="separate"/>
+          </w:r>
+          <w:r>
+            <w:t>8</w:t>
+          </w:r>
+          <w:r>
+            <w:fldChar w:fldCharType="end"/>
+          </w:r>
+          <w:r>
             <w:fldChar w:fldCharType="end"/>
           </w:r>
         </w:p>
@@ -657,33 +794,33 @@
             <w:fldChar w:fldCharType="begin"/>
           </w:r>
           <w:r>
-            <w:instrText xml:space="preserve"> HYPERLINK \l "__RefHeading___Toc684_1316004356" \h </w:instrText>
+            <w:instrText xml:space="preserve"> HYPERLINK \l _Toc2047460533 </w:instrText>
           </w:r>
           <w:r>
             <w:fldChar w:fldCharType="separate"/>
           </w:r>
           <w:r>
-            <w:rPr>
-              <w:rStyle w:val="113"/>
-            </w:rPr>
-            <w:t>3.5 Lab 7</w:t>
-          </w:r>
-          <w:r>
-            <w:rPr>
-              <w:rStyle w:val="113"/>
-            </w:rPr>
+            <w:t>4.2 Lab 7</w:t>
+          </w:r>
+          <w:r>
             <w:tab/>
           </w:r>
           <w:r>
-            <w:rPr>
-              <w:rStyle w:val="113"/>
-            </w:rPr>
-            <w:t>9</w:t>
-          </w:r>
-          <w:r>
-            <w:rPr>
-              <w:rStyle w:val="113"/>
-            </w:rPr>
+            <w:fldChar w:fldCharType="begin"/>
+          </w:r>
+          <w:r>
+            <w:instrText xml:space="preserve"> PAGEREF _Toc2047460533 </w:instrText>
+          </w:r>
+          <w:r>
+            <w:fldChar w:fldCharType="separate"/>
+          </w:r>
+          <w:r>
+            <w:t>8</w:t>
+          </w:r>
+          <w:r>
+            <w:fldChar w:fldCharType="end"/>
+          </w:r>
+          <w:r>
             <w:fldChar w:fldCharType="end"/>
           </w:r>
         </w:p>
@@ -699,39 +836,39 @@
             <w:fldChar w:fldCharType="begin"/>
           </w:r>
           <w:r>
-            <w:instrText xml:space="preserve"> HYPERLINK \l "__RefHeading___Toc686_1316004356" \h </w:instrText>
+            <w:instrText xml:space="preserve"> HYPERLINK \l _Toc549509277 </w:instrText>
           </w:r>
           <w:r>
             <w:fldChar w:fldCharType="separate"/>
           </w:r>
           <w:r>
-            <w:rPr>
-              <w:rStyle w:val="113"/>
-            </w:rPr>
-            <w:t>3.6 Lab 8</w:t>
-          </w:r>
-          <w:r>
-            <w:rPr>
-              <w:rStyle w:val="113"/>
-            </w:rPr>
+            <w:t>4.3 Lab 8</w:t>
+          </w:r>
+          <w:r>
             <w:tab/>
           </w:r>
           <w:r>
-            <w:rPr>
-              <w:rStyle w:val="113"/>
-            </w:rPr>
-            <w:t>9</w:t>
-          </w:r>
-          <w:r>
-            <w:rPr>
-              <w:rStyle w:val="113"/>
-            </w:rPr>
+            <w:fldChar w:fldCharType="begin"/>
+          </w:r>
+          <w:r>
+            <w:instrText xml:space="preserve"> PAGEREF _Toc549509277 </w:instrText>
+          </w:r>
+          <w:r>
+            <w:fldChar w:fldCharType="separate"/>
+          </w:r>
+          <w:r>
+            <w:t>8</w:t>
+          </w:r>
+          <w:r>
+            <w:fldChar w:fldCharType="end"/>
+          </w:r>
+          <w:r>
             <w:fldChar w:fldCharType="end"/>
           </w:r>
         </w:p>
         <w:p>
           <w:pPr>
-            <w:pStyle w:val="5"/>
+            <w:pStyle w:val="26"/>
             <w:tabs>
               <w:tab w:val="right" w:leader="dot" w:pos="9360"/>
             </w:tabs>
@@ -740,33 +877,33 @@
             <w:fldChar w:fldCharType="begin"/>
           </w:r>
           <w:r>
-            <w:instrText xml:space="preserve"> HYPERLINK \l "__RefHeading___Toc688_1316004356" \h </w:instrText>
+            <w:instrText xml:space="preserve"> HYPERLINK \l _Toc2131658238 </w:instrText>
           </w:r>
           <w:r>
             <w:fldChar w:fldCharType="separate"/>
           </w:r>
           <w:r>
-            <w:rPr>
-              <w:rStyle w:val="113"/>
-            </w:rPr>
-            <w:t>4 Hassaan Shahnawaz (SP19-BCS-008)</w:t>
-          </w:r>
-          <w:r>
-            <w:rPr>
-              <w:rStyle w:val="113"/>
-            </w:rPr>
+            <w:t>5 Hassaan Shahnawaz (SP19-BCS-008)</w:t>
+          </w:r>
+          <w:r>
             <w:tab/>
           </w:r>
           <w:r>
-            <w:rPr>
-              <w:rStyle w:val="113"/>
-            </w:rPr>
-            <w:t>9</w:t>
-          </w:r>
-          <w:r>
-            <w:rPr>
-              <w:rStyle w:val="113"/>
-            </w:rPr>
+            <w:fldChar w:fldCharType="begin"/>
+          </w:r>
+          <w:r>
+            <w:instrText xml:space="preserve"> PAGEREF _Toc2131658238 </w:instrText>
+          </w:r>
+          <w:r>
+            <w:fldChar w:fldCharType="separate"/>
+          </w:r>
+          <w:r>
+            <w:t>8</w:t>
+          </w:r>
+          <w:r>
+            <w:fldChar w:fldCharType="end"/>
+          </w:r>
+          <w:r>
             <w:fldChar w:fldCharType="end"/>
           </w:r>
         </w:p>
@@ -782,33 +919,33 @@
             <w:fldChar w:fldCharType="begin"/>
           </w:r>
           <w:r>
-            <w:instrText xml:space="preserve"> HYPERLINK \l "__RefHeading___Toc690_1316004356" \h </w:instrText>
+            <w:instrText xml:space="preserve"> HYPERLINK \l _Toc1474619206 </w:instrText>
           </w:r>
           <w:r>
             <w:fldChar w:fldCharType="separate"/>
           </w:r>
           <w:r>
-            <w:rPr>
-              <w:rStyle w:val="113"/>
-            </w:rPr>
-            <w:t>4.1 Lab 6</w:t>
-          </w:r>
-          <w:r>
-            <w:rPr>
-              <w:rStyle w:val="113"/>
-            </w:rPr>
+            <w:t>5.1 Lab 6</w:t>
+          </w:r>
+          <w:r>
             <w:tab/>
           </w:r>
           <w:r>
-            <w:rPr>
-              <w:rStyle w:val="113"/>
-            </w:rPr>
-            <w:t>9</w:t>
-          </w:r>
-          <w:r>
-            <w:rPr>
-              <w:rStyle w:val="113"/>
-            </w:rPr>
+            <w:fldChar w:fldCharType="begin"/>
+          </w:r>
+          <w:r>
+            <w:instrText xml:space="preserve"> PAGEREF _Toc1474619206 </w:instrText>
+          </w:r>
+          <w:r>
+            <w:fldChar w:fldCharType="separate"/>
+          </w:r>
+          <w:r>
+            <w:t>8</w:t>
+          </w:r>
+          <w:r>
+            <w:fldChar w:fldCharType="end"/>
+          </w:r>
+          <w:r>
             <w:fldChar w:fldCharType="end"/>
           </w:r>
         </w:p>
@@ -824,33 +961,33 @@
             <w:fldChar w:fldCharType="begin"/>
           </w:r>
           <w:r>
-            <w:instrText xml:space="preserve"> HYPERLINK \l "__RefHeading___Toc692_1316004356" \h </w:instrText>
+            <w:instrText xml:space="preserve"> HYPERLINK \l _Toc810800645 </w:instrText>
           </w:r>
           <w:r>
             <w:fldChar w:fldCharType="separate"/>
           </w:r>
           <w:r>
-            <w:rPr>
-              <w:rStyle w:val="113"/>
-            </w:rPr>
-            <w:t>4.2 Lab 7</w:t>
-          </w:r>
-          <w:r>
-            <w:rPr>
-              <w:rStyle w:val="113"/>
-            </w:rPr>
+            <w:t>5.2 Lab 7</w:t>
+          </w:r>
+          <w:r>
             <w:tab/>
           </w:r>
           <w:r>
-            <w:rPr>
-              <w:rStyle w:val="113"/>
-            </w:rPr>
-            <w:t>9</w:t>
-          </w:r>
-          <w:r>
-            <w:rPr>
-              <w:rStyle w:val="113"/>
-            </w:rPr>
+            <w:fldChar w:fldCharType="begin"/>
+          </w:r>
+          <w:r>
+            <w:instrText xml:space="preserve"> PAGEREF _Toc810800645 </w:instrText>
+          </w:r>
+          <w:r>
+            <w:fldChar w:fldCharType="separate"/>
+          </w:r>
+          <w:r>
+            <w:t>8</w:t>
+          </w:r>
+          <w:r>
+            <w:fldChar w:fldCharType="end"/>
+          </w:r>
+          <w:r>
             <w:fldChar w:fldCharType="end"/>
           </w:r>
         </w:p>
@@ -866,39 +1003,39 @@
             <w:fldChar w:fldCharType="begin"/>
           </w:r>
           <w:r>
-            <w:instrText xml:space="preserve"> HYPERLINK \l "__RefHeading___Toc694_1316004356" \h </w:instrText>
+            <w:instrText xml:space="preserve"> HYPERLINK \l _Toc482805754 </w:instrText>
           </w:r>
           <w:r>
             <w:fldChar w:fldCharType="separate"/>
           </w:r>
           <w:r>
-            <w:rPr>
-              <w:rStyle w:val="113"/>
-            </w:rPr>
-            <w:t>4.3 Lab 8</w:t>
-          </w:r>
-          <w:r>
-            <w:rPr>
-              <w:rStyle w:val="113"/>
-            </w:rPr>
+            <w:t>5.3 Lab 8</w:t>
+          </w:r>
+          <w:r>
             <w:tab/>
           </w:r>
           <w:r>
-            <w:rPr>
-              <w:rStyle w:val="113"/>
-            </w:rPr>
-            <w:t>9</w:t>
-          </w:r>
-          <w:r>
-            <w:rPr>
-              <w:rStyle w:val="113"/>
-            </w:rPr>
+            <w:fldChar w:fldCharType="begin"/>
+          </w:r>
+          <w:r>
+            <w:instrText xml:space="preserve"> PAGEREF _Toc482805754 </w:instrText>
+          </w:r>
+          <w:r>
+            <w:fldChar w:fldCharType="separate"/>
+          </w:r>
+          <w:r>
+            <w:t>8</w:t>
+          </w:r>
+          <w:r>
+            <w:fldChar w:fldCharType="end"/>
+          </w:r>
+          <w:r>
             <w:fldChar w:fldCharType="end"/>
           </w:r>
         </w:p>
         <w:p>
           <w:pPr>
-            <w:pStyle w:val="5"/>
+            <w:pStyle w:val="26"/>
             <w:tabs>
               <w:tab w:val="right" w:leader="dot" w:pos="9360"/>
             </w:tabs>
@@ -907,33 +1044,33 @@
             <w:fldChar w:fldCharType="begin"/>
           </w:r>
           <w:r>
-            <w:instrText xml:space="preserve"> HYPERLINK \l "__RefHeading___Toc696_1316004356" \h </w:instrText>
+            <w:instrText xml:space="preserve"> HYPERLINK \l _Toc128244781 </w:instrText>
           </w:r>
           <w:r>
             <w:fldChar w:fldCharType="separate"/>
           </w:r>
           <w:r>
-            <w:rPr>
-              <w:rStyle w:val="113"/>
-            </w:rPr>
-            <w:t>5 Hassan Ali Jadoon (SP19-BCS-009)</w:t>
-          </w:r>
-          <w:r>
-            <w:rPr>
-              <w:rStyle w:val="113"/>
-            </w:rPr>
+            <w:t>6 Hassan Ali Jadoon (SP19-BCS-009)</w:t>
+          </w:r>
+          <w:r>
             <w:tab/>
           </w:r>
           <w:r>
-            <w:rPr>
-              <w:rStyle w:val="113"/>
-            </w:rPr>
+            <w:fldChar w:fldCharType="begin"/>
+          </w:r>
+          <w:r>
+            <w:instrText xml:space="preserve"> PAGEREF _Toc128244781 </w:instrText>
+          </w:r>
+          <w:r>
+            <w:fldChar w:fldCharType="separate"/>
+          </w:r>
+          <w:r>
             <w:t>9</w:t>
           </w:r>
           <w:r>
-            <w:rPr>
-              <w:rStyle w:val="113"/>
-            </w:rPr>
+            <w:fldChar w:fldCharType="end"/>
+          </w:r>
+          <w:r>
             <w:fldChar w:fldCharType="end"/>
           </w:r>
         </w:p>
@@ -949,33 +1086,33 @@
             <w:fldChar w:fldCharType="begin"/>
           </w:r>
           <w:r>
-            <w:instrText xml:space="preserve"> HYPERLINK \l "__RefHeading___Toc698_1316004356" \h </w:instrText>
+            <w:instrText xml:space="preserve"> HYPERLINK \l _Toc1019281846 </w:instrText>
           </w:r>
           <w:r>
             <w:fldChar w:fldCharType="separate"/>
           </w:r>
           <w:r>
-            <w:rPr>
-              <w:rStyle w:val="113"/>
-            </w:rPr>
-            <w:t>5.1 Lab 6</w:t>
-          </w:r>
-          <w:r>
-            <w:rPr>
-              <w:rStyle w:val="113"/>
-            </w:rPr>
+            <w:t>6.1 Lab 6</w:t>
+          </w:r>
+          <w:r>
             <w:tab/>
           </w:r>
           <w:r>
-            <w:rPr>
-              <w:rStyle w:val="113"/>
-            </w:rPr>
+            <w:fldChar w:fldCharType="begin"/>
+          </w:r>
+          <w:r>
+            <w:instrText xml:space="preserve"> PAGEREF _Toc1019281846 </w:instrText>
+          </w:r>
+          <w:r>
+            <w:fldChar w:fldCharType="separate"/>
+          </w:r>
+          <w:r>
             <w:t>9</w:t>
           </w:r>
           <w:r>
-            <w:rPr>
-              <w:rStyle w:val="113"/>
-            </w:rPr>
+            <w:fldChar w:fldCharType="end"/>
+          </w:r>
+          <w:r>
             <w:fldChar w:fldCharType="end"/>
           </w:r>
         </w:p>
@@ -991,33 +1128,33 @@
             <w:fldChar w:fldCharType="begin"/>
           </w:r>
           <w:r>
-            <w:instrText xml:space="preserve"> HYPERLINK \l "__RefHeading___Toc700_1316004356" \h </w:instrText>
+            <w:instrText xml:space="preserve"> HYPERLINK \l _Toc1367908301 </w:instrText>
           </w:r>
           <w:r>
             <w:fldChar w:fldCharType="separate"/>
           </w:r>
           <w:r>
-            <w:rPr>
-              <w:rStyle w:val="113"/>
-            </w:rPr>
-            <w:t>5.2 Lab 7</w:t>
-          </w:r>
-          <w:r>
-            <w:rPr>
-              <w:rStyle w:val="113"/>
-            </w:rPr>
+            <w:t>6.2 Lab 7</w:t>
+          </w:r>
+          <w:r>
             <w:tab/>
           </w:r>
           <w:r>
-            <w:rPr>
-              <w:rStyle w:val="113"/>
-            </w:rPr>
+            <w:fldChar w:fldCharType="begin"/>
+          </w:r>
+          <w:r>
+            <w:instrText xml:space="preserve"> PAGEREF _Toc1367908301 </w:instrText>
+          </w:r>
+          <w:r>
+            <w:fldChar w:fldCharType="separate"/>
+          </w:r>
+          <w:r>
             <w:t>9</w:t>
           </w:r>
           <w:r>
-            <w:rPr>
-              <w:rStyle w:val="113"/>
-            </w:rPr>
+            <w:fldChar w:fldCharType="end"/>
+          </w:r>
+          <w:r>
             <w:fldChar w:fldCharType="end"/>
           </w:r>
         </w:p>
@@ -1033,39 +1170,39 @@
             <w:fldChar w:fldCharType="begin"/>
           </w:r>
           <w:r>
-            <w:instrText xml:space="preserve"> HYPERLINK \l "__RefHeading___Toc702_1316004356" \h </w:instrText>
+            <w:instrText xml:space="preserve"> HYPERLINK \l _Toc395113308 </w:instrText>
           </w:r>
           <w:r>
             <w:fldChar w:fldCharType="separate"/>
           </w:r>
           <w:r>
-            <w:rPr>
-              <w:rStyle w:val="113"/>
-            </w:rPr>
-            <w:t>5.3 Lab 8</w:t>
-          </w:r>
-          <w:r>
-            <w:rPr>
-              <w:rStyle w:val="113"/>
-            </w:rPr>
+            <w:t>6.3 Lab 8</w:t>
+          </w:r>
+          <w:r>
             <w:tab/>
           </w:r>
           <w:r>
-            <w:rPr>
-              <w:rStyle w:val="113"/>
-            </w:rPr>
+            <w:fldChar w:fldCharType="begin"/>
+          </w:r>
+          <w:r>
+            <w:instrText xml:space="preserve"> PAGEREF _Toc395113308 </w:instrText>
+          </w:r>
+          <w:r>
+            <w:fldChar w:fldCharType="separate"/>
+          </w:r>
+          <w:r>
             <w:t>9</w:t>
           </w:r>
           <w:r>
-            <w:rPr>
-              <w:rStyle w:val="113"/>
-            </w:rPr>
+            <w:fldChar w:fldCharType="end"/>
+          </w:r>
+          <w:r>
             <w:fldChar w:fldCharType="end"/>
           </w:r>
         </w:p>
         <w:p>
           <w:pPr>
-            <w:pStyle w:val="5"/>
+            <w:pStyle w:val="26"/>
             <w:tabs>
               <w:tab w:val="right" w:leader="dot" w:pos="9360"/>
             </w:tabs>
@@ -1074,33 +1211,33 @@
             <w:fldChar w:fldCharType="begin"/>
           </w:r>
           <w:r>
-            <w:instrText xml:space="preserve"> HYPERLINK \l "__RefHeading___Toc704_1316004356" \h </w:instrText>
+            <w:instrText xml:space="preserve"> HYPERLINK \l _Toc979547007 </w:instrText>
           </w:r>
           <w:r>
             <w:fldChar w:fldCharType="separate"/>
           </w:r>
           <w:r>
-            <w:rPr>
-              <w:rStyle w:val="113"/>
-            </w:rPr>
-            <w:t>6 Imad Ahmad (SP19-BCS-011)</w:t>
-          </w:r>
-          <w:r>
-            <w:rPr>
-              <w:rStyle w:val="113"/>
-            </w:rPr>
+            <w:t>7 Imad Ahmad (SP19-BCS-011)</w:t>
+          </w:r>
+          <w:r>
             <w:tab/>
           </w:r>
           <w:r>
-            <w:rPr>
-              <w:rStyle w:val="113"/>
-            </w:rPr>
+            <w:fldChar w:fldCharType="begin"/>
+          </w:r>
+          <w:r>
+            <w:instrText xml:space="preserve"> PAGEREF _Toc979547007 </w:instrText>
+          </w:r>
+          <w:r>
+            <w:fldChar w:fldCharType="separate"/>
+          </w:r>
+          <w:r>
             <w:t>9</w:t>
           </w:r>
           <w:r>
-            <w:rPr>
-              <w:rStyle w:val="113"/>
-            </w:rPr>
+            <w:fldChar w:fldCharType="end"/>
+          </w:r>
+          <w:r>
             <w:fldChar w:fldCharType="end"/>
           </w:r>
         </w:p>
@@ -1116,33 +1253,33 @@
             <w:fldChar w:fldCharType="begin"/>
           </w:r>
           <w:r>
-            <w:instrText xml:space="preserve"> HYPERLINK \l "__RefHeading___Toc706_1316004356" \h </w:instrText>
+            <w:instrText xml:space="preserve"> HYPERLINK \l _Toc1104322098 </w:instrText>
           </w:r>
           <w:r>
             <w:fldChar w:fldCharType="separate"/>
           </w:r>
           <w:r>
-            <w:rPr>
-              <w:rStyle w:val="113"/>
-            </w:rPr>
-            <w:t>6.1 Lab 6</w:t>
-          </w:r>
-          <w:r>
-            <w:rPr>
-              <w:rStyle w:val="113"/>
-            </w:rPr>
+            <w:t>7.1 Lab 6</w:t>
+          </w:r>
+          <w:r>
             <w:tab/>
           </w:r>
           <w:r>
-            <w:rPr>
-              <w:rStyle w:val="113"/>
-            </w:rPr>
-            <w:t>10</w:t>
-          </w:r>
-          <w:r>
-            <w:rPr>
-              <w:rStyle w:val="113"/>
-            </w:rPr>
+            <w:fldChar w:fldCharType="begin"/>
+          </w:r>
+          <w:r>
+            <w:instrText xml:space="preserve"> PAGEREF _Toc1104322098 </w:instrText>
+          </w:r>
+          <w:r>
+            <w:fldChar w:fldCharType="separate"/>
+          </w:r>
+          <w:r>
+            <w:t>9</w:t>
+          </w:r>
+          <w:r>
+            <w:fldChar w:fldCharType="end"/>
+          </w:r>
+          <w:r>
             <w:fldChar w:fldCharType="end"/>
           </w:r>
         </w:p>
@@ -1158,33 +1295,33 @@
             <w:fldChar w:fldCharType="begin"/>
           </w:r>
           <w:r>
-            <w:instrText xml:space="preserve"> HYPERLINK \l "__RefHeading___Toc708_1316004356" \h </w:instrText>
+            <w:instrText xml:space="preserve"> HYPERLINK \l _Toc432978913 </w:instrText>
           </w:r>
           <w:r>
             <w:fldChar w:fldCharType="separate"/>
           </w:r>
           <w:r>
-            <w:rPr>
-              <w:rStyle w:val="113"/>
-            </w:rPr>
-            <w:t>6.2 Lab 7</w:t>
-          </w:r>
-          <w:r>
-            <w:rPr>
-              <w:rStyle w:val="113"/>
-            </w:rPr>
+            <w:t>7.2 Lab 7</w:t>
+          </w:r>
+          <w:r>
             <w:tab/>
           </w:r>
           <w:r>
-            <w:rPr>
-              <w:rStyle w:val="113"/>
-            </w:rPr>
-            <w:t>10</w:t>
-          </w:r>
-          <w:r>
-            <w:rPr>
-              <w:rStyle w:val="113"/>
-            </w:rPr>
+            <w:fldChar w:fldCharType="begin"/>
+          </w:r>
+          <w:r>
+            <w:instrText xml:space="preserve"> PAGEREF _Toc432978913 </w:instrText>
+          </w:r>
+          <w:r>
+            <w:fldChar w:fldCharType="separate"/>
+          </w:r>
+          <w:r>
+            <w:t>9</w:t>
+          </w:r>
+          <w:r>
+            <w:fldChar w:fldCharType="end"/>
+          </w:r>
+          <w:r>
             <w:fldChar w:fldCharType="end"/>
           </w:r>
         </w:p>
@@ -1200,39 +1337,39 @@
             <w:fldChar w:fldCharType="begin"/>
           </w:r>
           <w:r>
-            <w:instrText xml:space="preserve"> HYPERLINK \l "__RefHeading___Toc710_1316004356" \h </w:instrText>
+            <w:instrText xml:space="preserve"> HYPERLINK \l _Toc2037368916 </w:instrText>
           </w:r>
           <w:r>
             <w:fldChar w:fldCharType="separate"/>
           </w:r>
           <w:r>
-            <w:rPr>
-              <w:rStyle w:val="113"/>
-            </w:rPr>
-            <w:t>6.3 Lab 8</w:t>
-          </w:r>
-          <w:r>
-            <w:rPr>
-              <w:rStyle w:val="113"/>
-            </w:rPr>
+            <w:t>7.3 Lab 8</w:t>
+          </w:r>
+          <w:r>
             <w:tab/>
           </w:r>
           <w:r>
-            <w:rPr>
-              <w:rStyle w:val="113"/>
-            </w:rPr>
-            <w:t>10</w:t>
-          </w:r>
-          <w:r>
-            <w:rPr>
-              <w:rStyle w:val="113"/>
-            </w:rPr>
+            <w:fldChar w:fldCharType="begin"/>
+          </w:r>
+          <w:r>
+            <w:instrText xml:space="preserve"> PAGEREF _Toc2037368916 </w:instrText>
+          </w:r>
+          <w:r>
+            <w:fldChar w:fldCharType="separate"/>
+          </w:r>
+          <w:r>
+            <w:t>9</w:t>
+          </w:r>
+          <w:r>
+            <w:fldChar w:fldCharType="end"/>
+          </w:r>
+          <w:r>
             <w:fldChar w:fldCharType="end"/>
           </w:r>
         </w:p>
         <w:p>
           <w:pPr>
-            <w:pStyle w:val="5"/>
+            <w:pStyle w:val="26"/>
             <w:tabs>
               <w:tab w:val="right" w:leader="dot" w:pos="9360"/>
             </w:tabs>
@@ -1241,33 +1378,33 @@
             <w:fldChar w:fldCharType="begin"/>
           </w:r>
           <w:r>
-            <w:instrText xml:space="preserve"> HYPERLINK \l "__RefHeading___Toc712_1316004356" \h </w:instrText>
+            <w:instrText xml:space="preserve"> HYPERLINK \l _Toc662634169 </w:instrText>
           </w:r>
           <w:r>
             <w:fldChar w:fldCharType="separate"/>
           </w:r>
           <w:r>
-            <w:rPr>
-              <w:rStyle w:val="113"/>
-            </w:rPr>
-            <w:t>7 Khanzada Haider Ali (SP19-BCS-013)</w:t>
-          </w:r>
-          <w:r>
-            <w:rPr>
-              <w:rStyle w:val="113"/>
-            </w:rPr>
+            <w:t>8 Khanzada Haider Ali (SP19-BCS-013)</w:t>
+          </w:r>
+          <w:r>
             <w:tab/>
           </w:r>
           <w:r>
-            <w:rPr>
-              <w:rStyle w:val="113"/>
-            </w:rPr>
-            <w:t>10</w:t>
-          </w:r>
-          <w:r>
-            <w:rPr>
-              <w:rStyle w:val="113"/>
-            </w:rPr>
+            <w:fldChar w:fldCharType="begin"/>
+          </w:r>
+          <w:r>
+            <w:instrText xml:space="preserve"> PAGEREF _Toc662634169 </w:instrText>
+          </w:r>
+          <w:r>
+            <w:fldChar w:fldCharType="separate"/>
+          </w:r>
+          <w:r>
+            <w:t>9</w:t>
+          </w:r>
+          <w:r>
+            <w:fldChar w:fldCharType="end"/>
+          </w:r>
+          <w:r>
             <w:fldChar w:fldCharType="end"/>
           </w:r>
         </w:p>
@@ -1283,33 +1420,33 @@
             <w:fldChar w:fldCharType="begin"/>
           </w:r>
           <w:r>
-            <w:instrText xml:space="preserve"> HYPERLINK \l "__RefHeading___Toc714_1316004356" \h </w:instrText>
+            <w:instrText xml:space="preserve"> HYPERLINK \l _Toc1595355130 </w:instrText>
           </w:r>
           <w:r>
             <w:fldChar w:fldCharType="separate"/>
           </w:r>
           <w:r>
-            <w:rPr>
-              <w:rStyle w:val="113"/>
-            </w:rPr>
-            <w:t>7.1 Lab 6</w:t>
-          </w:r>
-          <w:r>
-            <w:rPr>
-              <w:rStyle w:val="113"/>
-            </w:rPr>
+            <w:t>8.1 Lab 6</w:t>
+          </w:r>
+          <w:r>
             <w:tab/>
           </w:r>
           <w:r>
-            <w:rPr>
-              <w:rStyle w:val="113"/>
-            </w:rPr>
-            <w:t>10</w:t>
-          </w:r>
-          <w:r>
-            <w:rPr>
-              <w:rStyle w:val="113"/>
-            </w:rPr>
+            <w:fldChar w:fldCharType="begin"/>
+          </w:r>
+          <w:r>
+            <w:instrText xml:space="preserve"> PAGEREF _Toc1595355130 </w:instrText>
+          </w:r>
+          <w:r>
+            <w:fldChar w:fldCharType="separate"/>
+          </w:r>
+          <w:r>
+            <w:t>9</w:t>
+          </w:r>
+          <w:r>
+            <w:fldChar w:fldCharType="end"/>
+          </w:r>
+          <w:r>
             <w:fldChar w:fldCharType="end"/>
           </w:r>
         </w:p>
@@ -1325,33 +1462,33 @@
             <w:fldChar w:fldCharType="begin"/>
           </w:r>
           <w:r>
-            <w:instrText xml:space="preserve"> HYPERLINK \l "__RefHeading___Toc716_1316004356" \h </w:instrText>
+            <w:instrText xml:space="preserve"> HYPERLINK \l _Toc23078718 </w:instrText>
           </w:r>
           <w:r>
             <w:fldChar w:fldCharType="separate"/>
           </w:r>
           <w:r>
-            <w:rPr>
-              <w:rStyle w:val="113"/>
-            </w:rPr>
-            <w:t>7.2 Lab 7</w:t>
-          </w:r>
-          <w:r>
-            <w:rPr>
-              <w:rStyle w:val="113"/>
-            </w:rPr>
+            <w:t>8.2 Lab 7</w:t>
+          </w:r>
+          <w:r>
             <w:tab/>
           </w:r>
           <w:r>
-            <w:rPr>
-              <w:rStyle w:val="113"/>
-            </w:rPr>
-            <w:t>10</w:t>
-          </w:r>
-          <w:r>
-            <w:rPr>
-              <w:rStyle w:val="113"/>
-            </w:rPr>
+            <w:fldChar w:fldCharType="begin"/>
+          </w:r>
+          <w:r>
+            <w:instrText xml:space="preserve"> PAGEREF _Toc23078718 </w:instrText>
+          </w:r>
+          <w:r>
+            <w:fldChar w:fldCharType="separate"/>
+          </w:r>
+          <w:r>
+            <w:t>9</w:t>
+          </w:r>
+          <w:r>
+            <w:fldChar w:fldCharType="end"/>
+          </w:r>
+          <w:r>
             <w:fldChar w:fldCharType="end"/>
           </w:r>
         </w:p>
@@ -1367,39 +1504,39 @@
             <w:fldChar w:fldCharType="begin"/>
           </w:r>
           <w:r>
-            <w:instrText xml:space="preserve"> HYPERLINK \l "__RefHeading___Toc718_1316004356" \h </w:instrText>
+            <w:instrText xml:space="preserve"> HYPERLINK \l _Toc114552531 </w:instrText>
           </w:r>
           <w:r>
             <w:fldChar w:fldCharType="separate"/>
           </w:r>
           <w:r>
-            <w:rPr>
-              <w:rStyle w:val="113"/>
-            </w:rPr>
-            <w:t>7.3 Lab 8</w:t>
-          </w:r>
-          <w:r>
-            <w:rPr>
-              <w:rStyle w:val="113"/>
-            </w:rPr>
+            <w:t>8.3 Lab 8</w:t>
+          </w:r>
+          <w:r>
             <w:tab/>
           </w:r>
           <w:r>
-            <w:rPr>
-              <w:rStyle w:val="113"/>
-            </w:rPr>
-            <w:t>10</w:t>
-          </w:r>
-          <w:r>
-            <w:rPr>
-              <w:rStyle w:val="113"/>
-            </w:rPr>
+            <w:fldChar w:fldCharType="begin"/>
+          </w:r>
+          <w:r>
+            <w:instrText xml:space="preserve"> PAGEREF _Toc114552531 </w:instrText>
+          </w:r>
+          <w:r>
+            <w:fldChar w:fldCharType="separate"/>
+          </w:r>
+          <w:r>
+            <w:t>9</w:t>
+          </w:r>
+          <w:r>
+            <w:fldChar w:fldCharType="end"/>
+          </w:r>
+          <w:r>
             <w:fldChar w:fldCharType="end"/>
           </w:r>
         </w:p>
         <w:p>
           <w:pPr>
-            <w:pStyle w:val="5"/>
+            <w:pStyle w:val="26"/>
             <w:tabs>
               <w:tab w:val="right" w:leader="dot" w:pos="9360"/>
             </w:tabs>
@@ -1408,33 +1545,33 @@
             <w:fldChar w:fldCharType="begin"/>
           </w:r>
           <w:r>
-            <w:instrText xml:space="preserve"> HYPERLINK \l "__RefHeading___Toc720_1316004356" \h </w:instrText>
+            <w:instrText xml:space="preserve"> HYPERLINK \l _Toc2128169039 </w:instrText>
           </w:r>
           <w:r>
             <w:fldChar w:fldCharType="separate"/>
           </w:r>
           <w:r>
-            <w:rPr>
-              <w:rStyle w:val="113"/>
-            </w:rPr>
-            <w:t>8 Sardar Badar Saghir (SP19-BCS-022)</w:t>
-          </w:r>
-          <w:r>
-            <w:rPr>
-              <w:rStyle w:val="113"/>
-            </w:rPr>
+            <w:t>9 Sardar Badar Saghir (SP19-BCS-022)</w:t>
+          </w:r>
+          <w:r>
             <w:tab/>
           </w:r>
           <w:r>
-            <w:rPr>
-              <w:rStyle w:val="113"/>
-            </w:rPr>
+            <w:fldChar w:fldCharType="begin"/>
+          </w:r>
+          <w:r>
+            <w:instrText xml:space="preserve"> PAGEREF _Toc2128169039 </w:instrText>
+          </w:r>
+          <w:r>
+            <w:fldChar w:fldCharType="separate"/>
+          </w:r>
+          <w:r>
             <w:t>10</w:t>
           </w:r>
           <w:r>
-            <w:rPr>
-              <w:rStyle w:val="113"/>
-            </w:rPr>
+            <w:fldChar w:fldCharType="end"/>
+          </w:r>
+          <w:r>
             <w:fldChar w:fldCharType="end"/>
           </w:r>
         </w:p>
@@ -1450,33 +1587,33 @@
             <w:fldChar w:fldCharType="begin"/>
           </w:r>
           <w:r>
-            <w:instrText xml:space="preserve"> HYPERLINK \l "__RefHeading___Toc722_1316004356" \h </w:instrText>
+            <w:instrText xml:space="preserve"> HYPERLINK \l _Toc1804472306 </w:instrText>
           </w:r>
           <w:r>
             <w:fldChar w:fldCharType="separate"/>
           </w:r>
           <w:r>
-            <w:rPr>
-              <w:rStyle w:val="113"/>
-            </w:rPr>
-            <w:t>8.1 Lab 6</w:t>
-          </w:r>
-          <w:r>
-            <w:rPr>
-              <w:rStyle w:val="113"/>
-            </w:rPr>
+            <w:t>9.1 Lab 6</w:t>
+          </w:r>
+          <w:r>
             <w:tab/>
           </w:r>
           <w:r>
-            <w:rPr>
-              <w:rStyle w:val="113"/>
-            </w:rPr>
+            <w:fldChar w:fldCharType="begin"/>
+          </w:r>
+          <w:r>
+            <w:instrText xml:space="preserve"> PAGEREF _Toc1804472306 </w:instrText>
+          </w:r>
+          <w:r>
+            <w:fldChar w:fldCharType="separate"/>
+          </w:r>
+          <w:r>
             <w:t>10</w:t>
           </w:r>
           <w:r>
-            <w:rPr>
-              <w:rStyle w:val="113"/>
-            </w:rPr>
+            <w:fldChar w:fldCharType="end"/>
+          </w:r>
+          <w:r>
             <w:fldChar w:fldCharType="end"/>
           </w:r>
         </w:p>
@@ -1492,33 +1629,33 @@
             <w:fldChar w:fldCharType="begin"/>
           </w:r>
           <w:r>
-            <w:instrText xml:space="preserve"> HYPERLINK \l "__RefHeading___Toc724_1316004356" \h </w:instrText>
+            <w:instrText xml:space="preserve"> HYPERLINK \l _Toc394336919 </w:instrText>
           </w:r>
           <w:r>
             <w:fldChar w:fldCharType="separate"/>
           </w:r>
           <w:r>
-            <w:rPr>
-              <w:rStyle w:val="113"/>
-            </w:rPr>
-            <w:t>8.2 Lab 7</w:t>
-          </w:r>
-          <w:r>
-            <w:rPr>
-              <w:rStyle w:val="113"/>
-            </w:rPr>
+            <w:t>9.2 Lab 7</w:t>
+          </w:r>
+          <w:r>
             <w:tab/>
           </w:r>
           <w:r>
-            <w:rPr>
-              <w:rStyle w:val="113"/>
-            </w:rPr>
+            <w:fldChar w:fldCharType="begin"/>
+          </w:r>
+          <w:r>
+            <w:instrText xml:space="preserve"> PAGEREF _Toc394336919 </w:instrText>
+          </w:r>
+          <w:r>
+            <w:fldChar w:fldCharType="separate"/>
+          </w:r>
+          <w:r>
             <w:t>11</w:t>
           </w:r>
           <w:r>
-            <w:rPr>
-              <w:rStyle w:val="113"/>
-            </w:rPr>
+            <w:fldChar w:fldCharType="end"/>
+          </w:r>
+          <w:r>
             <w:fldChar w:fldCharType="end"/>
           </w:r>
         </w:p>
@@ -1534,39 +1671,39 @@
             <w:fldChar w:fldCharType="begin"/>
           </w:r>
           <w:r>
-            <w:instrText xml:space="preserve"> HYPERLINK \l "__RefHeading___Toc726_1316004356" \h </w:instrText>
+            <w:instrText xml:space="preserve"> HYPERLINK \l _Toc859859221 </w:instrText>
           </w:r>
           <w:r>
             <w:fldChar w:fldCharType="separate"/>
           </w:r>
           <w:r>
-            <w:rPr>
-              <w:rStyle w:val="113"/>
-            </w:rPr>
-            <w:t>8.3 Lab 8</w:t>
-          </w:r>
-          <w:r>
-            <w:rPr>
-              <w:rStyle w:val="113"/>
-            </w:rPr>
+            <w:t>9.3 Lab 8</w:t>
+          </w:r>
+          <w:r>
             <w:tab/>
           </w:r>
           <w:r>
-            <w:rPr>
-              <w:rStyle w:val="113"/>
-            </w:rPr>
-            <w:t>12</w:t>
-          </w:r>
-          <w:r>
-            <w:rPr>
-              <w:rStyle w:val="113"/>
-            </w:rPr>
+            <w:fldChar w:fldCharType="begin"/>
+          </w:r>
+          <w:r>
+            <w:instrText xml:space="preserve"> PAGEREF _Toc859859221 </w:instrText>
+          </w:r>
+          <w:r>
+            <w:fldChar w:fldCharType="separate"/>
+          </w:r>
+          <w:r>
+            <w:t>11</w:t>
+          </w:r>
+          <w:r>
+            <w:fldChar w:fldCharType="end"/>
+          </w:r>
+          <w:r>
             <w:fldChar w:fldCharType="end"/>
           </w:r>
         </w:p>
         <w:p>
           <w:pPr>
-            <w:pStyle w:val="5"/>
+            <w:pStyle w:val="26"/>
             <w:tabs>
               <w:tab w:val="right" w:leader="dot" w:pos="9360"/>
             </w:tabs>
@@ -1575,33 +1712,33 @@
             <w:fldChar w:fldCharType="begin"/>
           </w:r>
           <w:r>
-            <w:instrText xml:space="preserve"> HYPERLINK \l "__RefHeading___Toc728_1316004356" \h </w:instrText>
+            <w:instrText xml:space="preserve"> HYPERLINK \l _Toc1400597137 </w:instrText>
           </w:r>
           <w:r>
             <w:fldChar w:fldCharType="separate"/>
           </w:r>
           <w:r>
-            <w:rPr>
-              <w:rStyle w:val="113"/>
-            </w:rPr>
-            <w:t>9 Muhammad Awais (SP19-BCS-033)</w:t>
-          </w:r>
-          <w:r>
-            <w:rPr>
-              <w:rStyle w:val="113"/>
-            </w:rPr>
+            <w:t>10 Muhammad Awais (SP19-BCS-033)</w:t>
+          </w:r>
+          <w:r>
             <w:tab/>
           </w:r>
           <w:r>
-            <w:rPr>
-              <w:rStyle w:val="113"/>
-            </w:rPr>
+            <w:fldChar w:fldCharType="begin"/>
+          </w:r>
+          <w:r>
+            <w:instrText xml:space="preserve"> PAGEREF _Toc1400597137 </w:instrText>
+          </w:r>
+          <w:r>
+            <w:fldChar w:fldCharType="separate"/>
+          </w:r>
+          <w:r>
             <w:t>13</w:t>
           </w:r>
           <w:r>
-            <w:rPr>
-              <w:rStyle w:val="113"/>
-            </w:rPr>
+            <w:fldChar w:fldCharType="end"/>
+          </w:r>
+          <w:r>
             <w:fldChar w:fldCharType="end"/>
           </w:r>
         </w:p>
@@ -1617,33 +1754,33 @@
             <w:fldChar w:fldCharType="begin"/>
           </w:r>
           <w:r>
-            <w:instrText xml:space="preserve"> HYPERLINK \l "__RefHeading___Toc730_1316004356" \h </w:instrText>
+            <w:instrText xml:space="preserve"> HYPERLINK \l _Toc1065208100 </w:instrText>
           </w:r>
           <w:r>
             <w:fldChar w:fldCharType="separate"/>
           </w:r>
           <w:r>
-            <w:rPr>
-              <w:rStyle w:val="113"/>
-            </w:rPr>
-            <w:t>9.1 Lab 6</w:t>
-          </w:r>
-          <w:r>
-            <w:rPr>
-              <w:rStyle w:val="113"/>
-            </w:rPr>
+            <w:t>10.1 Lab 6</w:t>
+          </w:r>
+          <w:r>
             <w:tab/>
           </w:r>
           <w:r>
-            <w:rPr>
-              <w:rStyle w:val="113"/>
-            </w:rPr>
+            <w:fldChar w:fldCharType="begin"/>
+          </w:r>
+          <w:r>
+            <w:instrText xml:space="preserve"> PAGEREF _Toc1065208100 </w:instrText>
+          </w:r>
+          <w:r>
+            <w:fldChar w:fldCharType="separate"/>
+          </w:r>
+          <w:r>
             <w:t>13</w:t>
           </w:r>
           <w:r>
-            <w:rPr>
-              <w:rStyle w:val="113"/>
-            </w:rPr>
+            <w:fldChar w:fldCharType="end"/>
+          </w:r>
+          <w:r>
             <w:fldChar w:fldCharType="end"/>
           </w:r>
         </w:p>
@@ -1659,33 +1796,33 @@
             <w:fldChar w:fldCharType="begin"/>
           </w:r>
           <w:r>
-            <w:instrText xml:space="preserve"> HYPERLINK \l "__RefHeading___Toc732_1316004356" \h </w:instrText>
+            <w:instrText xml:space="preserve"> HYPERLINK \l _Toc1043422850 </w:instrText>
           </w:r>
           <w:r>
             <w:fldChar w:fldCharType="separate"/>
           </w:r>
           <w:r>
-            <w:rPr>
-              <w:rStyle w:val="113"/>
-            </w:rPr>
-            <w:t>9.2 Lab 7</w:t>
-          </w:r>
-          <w:r>
-            <w:rPr>
-              <w:rStyle w:val="113"/>
-            </w:rPr>
+            <w:t>10.2 Lab 7</w:t>
+          </w:r>
+          <w:r>
             <w:tab/>
           </w:r>
           <w:r>
-            <w:rPr>
-              <w:rStyle w:val="113"/>
-            </w:rPr>
+            <w:fldChar w:fldCharType="begin"/>
+          </w:r>
+          <w:r>
+            <w:instrText xml:space="preserve"> PAGEREF _Toc1043422850 </w:instrText>
+          </w:r>
+          <w:r>
+            <w:fldChar w:fldCharType="separate"/>
+          </w:r>
+          <w:r>
             <w:t>13</w:t>
           </w:r>
           <w:r>
-            <w:rPr>
-              <w:rStyle w:val="113"/>
-            </w:rPr>
+            <w:fldChar w:fldCharType="end"/>
+          </w:r>
+          <w:r>
             <w:fldChar w:fldCharType="end"/>
           </w:r>
         </w:p>
@@ -1701,39 +1838,45 @@
             <w:fldChar w:fldCharType="begin"/>
           </w:r>
           <w:r>
-            <w:instrText xml:space="preserve"> HYPERLINK \l "__RefHeading___Toc734_1316004356" \h </w:instrText>
+            <w:instrText xml:space="preserve"> HYPERLINK \l _Toc1944568303 </w:instrText>
           </w:r>
           <w:r>
             <w:fldChar w:fldCharType="separate"/>
           </w:r>
           <w:r>
-            <w:rPr>
-              <w:rStyle w:val="113"/>
-            </w:rPr>
-            <w:t>9.3 Lab 8</w:t>
-          </w:r>
-          <w:r>
-            <w:rPr>
-              <w:rStyle w:val="113"/>
-            </w:rPr>
+            <w:t>10.3 Lab 8</w:t>
+          </w:r>
+          <w:r>
             <w:tab/>
           </w:r>
           <w:r>
-            <w:rPr>
-              <w:rStyle w:val="113"/>
-            </w:rPr>
+            <w:fldChar w:fldCharType="begin"/>
+          </w:r>
+          <w:r>
+            <w:instrText xml:space="preserve"> PAGEREF _Toc1944568303 </w:instrText>
+          </w:r>
+          <w:r>
+            <w:fldChar w:fldCharType="separate"/>
+          </w:r>
+          <w:r>
             <w:t>13</w:t>
           </w:r>
           <w:r>
-            <w:rPr>
-              <w:rStyle w:val="113"/>
-            </w:rPr>
             <w:fldChar w:fldCharType="end"/>
           </w:r>
           <w:r>
-            <w:rPr>
-              <w:rStyle w:val="113"/>
-            </w:rPr>
+            <w:fldChar w:fldCharType="end"/>
+          </w:r>
+        </w:p>
+        <w:p>
+          <w:pPr>
+            <w:pStyle w:val="27"/>
+            <w:tabs>
+              <w:tab w:val="right" w:leader="dot" w:pos="9360"/>
+              <w:tab w:val="clear" w:pos="9077"/>
+            </w:tabs>
+          </w:pPr>
+          <w:r>
             <w:fldChar w:fldCharType="end"/>
           </w:r>
         </w:p>
@@ -1809,8 +1952,7 @@
           <w:lang w:val="en-US" w:eastAsia="en-US" w:bidi="ar-SA"/>
         </w:rPr>
       </w:pPr>
-      <w:bookmarkStart w:id="0" w:name="__RefHeading___Toc657_1316004356"/>
-      <w:bookmarkEnd w:id="0"/>
+      <w:bookmarkStart w:id="1" w:name="_Toc1599402009"/>
       <w:r>
         <w:rPr>
           <w:rFonts w:ascii="Liberation Sans" w:hAnsi="Liberation Sans" w:eastAsia="DejaVu Sans" w:cs="DejaVu Sans"/>
@@ -1873,6 +2015,7 @@
         </w:rPr>
         <w:t>mon Solution</w:t>
       </w:r>
+      <w:bookmarkEnd w:id="1"/>
     </w:p>
     <w:p>
       <w:pPr>
@@ -1906,9 +2049,8 @@
           <w:lang w:val="en-US" w:eastAsia="en-US" w:bidi="ar-SA"/>
         </w:rPr>
       </w:pPr>
-      <w:bookmarkStart w:id="1" w:name="__RefHeading___Toc659_1316004356"/>
-      <w:bookmarkEnd w:id="1"/>
       <w:bookmarkStart w:id="2" w:name="_Toc54151356"/>
+      <w:bookmarkStart w:id="3" w:name="_Toc532813909"/>
       <w:r>
         <w:rPr>
           <w:rFonts w:eastAsia="DejaVu Sans" w:cs="DejaVu Sans"/>
@@ -1937,6 +2079,7 @@
         <w:t>Lab 6</w:t>
       </w:r>
       <w:bookmarkEnd w:id="2"/>
+      <w:bookmarkEnd w:id="3"/>
     </w:p>
     <w:p>
       <w:pPr>
@@ -3689,16 +3832,22 @@
           <w:numId w:val="2"/>
         </w:numPr>
       </w:pPr>
-      <w:bookmarkStart w:id="3" w:name="__RefHeading___Toc661_1316004356"/>
-      <w:bookmarkEnd w:id="3"/>
-      <w:bookmarkStart w:id="4" w:name="_Toc54151358"/>
+      <w:bookmarkStart w:id="4" w:name="_Toc1781393588"/>
+      <w:bookmarkStart w:id="5" w:name="_Toc54151358"/>
       <w:r>
         <w:rPr>
           <w:rStyle w:val="14"/>
         </w:rPr>
-        <w:t xml:space="preserve">LAB 7 </w:t>
+        <w:t>LAB 7</w:t>
       </w:r>
       <w:bookmarkEnd w:id="4"/>
+      <w:r>
+        <w:rPr>
+          <w:rStyle w:val="14"/>
+        </w:rPr>
+        <w:t xml:space="preserve"> </w:t>
+      </w:r>
+      <w:bookmarkEnd w:id="5"/>
     </w:p>
     <w:p>
       <w:pPr>
@@ -4015,9 +4164,8 @@
           <w:numId w:val="2"/>
         </w:numPr>
       </w:pPr>
-      <w:bookmarkStart w:id="5" w:name="__RefHeading___Toc661_13160043561"/>
-      <w:bookmarkEnd w:id="5"/>
       <w:bookmarkStart w:id="6" w:name="_Toc541513581"/>
+      <w:bookmarkStart w:id="7" w:name="_Toc279784388"/>
       <w:r>
         <w:rPr>
           <w:rStyle w:val="14"/>
@@ -4031,6 +4179,7 @@
         </w:rPr>
         <w:t>8</w:t>
       </w:r>
+      <w:bookmarkEnd w:id="7"/>
     </w:p>
     <w:p>
       <w:pPr>
@@ -4045,13 +4194,11 @@
         <w:ind w:left="259" w:right="0" w:firstLine="0"/>
         <w:jc w:val="left"/>
       </w:pPr>
-      <w:bookmarkStart w:id="43" w:name="_GoBack"/>
-      <w:bookmarkEnd w:id="43"/>
-      <w:bookmarkStart w:id="7" w:name="__RefHeading___Toc664_1316004356"/>
-      <w:bookmarkEnd w:id="7"/>
+      <w:bookmarkStart w:id="8" w:name="_Toc879173830"/>
       <w:r>
         <w:t>Abdul Haseeb Khan (SP19-BCS-001)</w:t>
       </w:r>
+      <w:bookmarkEnd w:id="8"/>
     </w:p>
     <w:p>
       <w:pPr>
@@ -4061,11 +4208,11 @@
           <w:numId w:val="2"/>
         </w:numPr>
       </w:pPr>
-      <w:bookmarkStart w:id="8" w:name="__RefHeading___Toc666_1316004356"/>
-      <w:bookmarkEnd w:id="8"/>
+      <w:bookmarkStart w:id="9" w:name="_Toc1743608479"/>
       <w:r>
         <w:t>Lab 6</w:t>
       </w:r>
+      <w:bookmarkEnd w:id="9"/>
     </w:p>
     <w:p>
       <w:pPr>
@@ -4075,11 +4222,11 @@
           <w:numId w:val="2"/>
         </w:numPr>
       </w:pPr>
-      <w:bookmarkStart w:id="9" w:name="__RefHeading___Toc668_1316004356"/>
-      <w:bookmarkEnd w:id="9"/>
+      <w:bookmarkStart w:id="10" w:name="_Toc670871180"/>
       <w:r>
         <w:t>Lab 7</w:t>
       </w:r>
+      <w:bookmarkEnd w:id="10"/>
     </w:p>
     <w:p>
       <w:pPr>
@@ -4089,11 +4236,11 @@
           <w:numId w:val="2"/>
         </w:numPr>
       </w:pPr>
-      <w:bookmarkStart w:id="10" w:name="__RefHeading___Toc670_1316004356"/>
-      <w:bookmarkEnd w:id="10"/>
+      <w:bookmarkStart w:id="11" w:name="_Toc183563629"/>
       <w:r>
         <w:t>Lab 8</w:t>
       </w:r>
+      <w:bookmarkEnd w:id="11"/>
     </w:p>
     <w:p>
       <w:pPr>
@@ -4137,11 +4284,11 @@
         </w:tabs>
         <w:ind w:left="259" w:right="0" w:firstLine="0"/>
       </w:pPr>
-      <w:bookmarkStart w:id="11" w:name="__RefHeading___Toc672_1316004356"/>
-      <w:bookmarkEnd w:id="11"/>
+      <w:bookmarkStart w:id="12" w:name="_Toc543971166"/>
       <w:r>
         <w:t>Ashfaq Rahim (SP19-BCS-003)</w:t>
       </w:r>
+      <w:bookmarkEnd w:id="12"/>
     </w:p>
     <w:p/>
     <w:p>
@@ -4152,11 +4299,11 @@
           <w:numId w:val="2"/>
         </w:numPr>
       </w:pPr>
-      <w:bookmarkStart w:id="12" w:name="__RefHeading___Toc674_1316004356"/>
-      <w:bookmarkEnd w:id="12"/>
+      <w:bookmarkStart w:id="13" w:name="_Toc964444012"/>
       <w:r>
         <w:t>Lab 6</w:t>
       </w:r>
+      <w:bookmarkEnd w:id="13"/>
     </w:p>
     <w:p>
       <w:pPr>
@@ -4166,11 +4313,11 @@
           <w:numId w:val="2"/>
         </w:numPr>
       </w:pPr>
-      <w:bookmarkStart w:id="13" w:name="__RefHeading___Toc676_1316004356"/>
-      <w:bookmarkEnd w:id="13"/>
+      <w:bookmarkStart w:id="14" w:name="_Toc1127228206"/>
       <w:r>
         <w:t>Lab 7</w:t>
       </w:r>
+      <w:bookmarkEnd w:id="14"/>
     </w:p>
     <w:p>
       <w:pPr>
@@ -4180,10 +4327,13 @@
           <w:numId w:val="2"/>
         </w:numPr>
       </w:pPr>
-      <w:bookmarkStart w:id="14" w:name="__RefHeading___Toc1058_1105229363"/>
-      <w:bookmarkEnd w:id="14"/>
-      <w:r>
-        <w:t xml:space="preserve">Lab </w:t>
+      <w:bookmarkStart w:id="15" w:name="_Toc605194100"/>
+      <w:r>
+        <w:t>Lab</w:t>
+      </w:r>
+      <w:bookmarkEnd w:id="15"/>
+      <w:r>
+        <w:t xml:space="preserve"> </w:t>
       </w:r>
     </w:p>
     <w:p>
@@ -4195,11 +4345,11 @@
         </w:numPr>
         <w:ind w:left="0" w:leftChars="0" w:right="0" w:rightChars="0" w:firstLine="0" w:firstLineChars="0"/>
       </w:pPr>
-      <w:bookmarkStart w:id="15" w:name="__RefHeading___Toc1060_1105229363"/>
-      <w:bookmarkEnd w:id="15"/>
+      <w:bookmarkStart w:id="16" w:name="_Toc1053262340"/>
       <w:r>
         <w:t>Fahad Afzal (SP19-BCS-006)</w:t>
       </w:r>
+      <w:bookmarkEnd w:id="16"/>
     </w:p>
     <w:p>
       <w:pPr>
@@ -4215,11 +4365,11 @@
           <w:numId w:val="2"/>
         </w:numPr>
       </w:pPr>
-      <w:bookmarkStart w:id="16" w:name="__RefHeading___Toc682_1316004356"/>
-      <w:bookmarkEnd w:id="16"/>
+      <w:bookmarkStart w:id="17" w:name="_Toc460141460"/>
       <w:r>
         <w:t>Lab 6</w:t>
       </w:r>
+      <w:bookmarkEnd w:id="17"/>
     </w:p>
     <w:p>
       <w:pPr>
@@ -4229,11 +4379,11 @@
           <w:numId w:val="2"/>
         </w:numPr>
       </w:pPr>
-      <w:bookmarkStart w:id="17" w:name="__RefHeading___Toc684_1316004356"/>
-      <w:bookmarkEnd w:id="17"/>
+      <w:bookmarkStart w:id="18" w:name="_Toc2047460533"/>
       <w:r>
         <w:t>Lab 7</w:t>
       </w:r>
+      <w:bookmarkEnd w:id="18"/>
     </w:p>
     <w:p>
       <w:pPr>
@@ -4243,11 +4393,11 @@
           <w:numId w:val="2"/>
         </w:numPr>
       </w:pPr>
-      <w:bookmarkStart w:id="18" w:name="__RefHeading___Toc686_1316004356"/>
-      <w:bookmarkEnd w:id="18"/>
+      <w:bookmarkStart w:id="19" w:name="_Toc549509277"/>
       <w:r>
         <w:t>Lab 8</w:t>
       </w:r>
+      <w:bookmarkEnd w:id="19"/>
     </w:p>
     <w:p>
       <w:pPr>
@@ -4266,11 +4416,11 @@
         </w:tabs>
         <w:ind w:left="259" w:right="0" w:firstLine="0"/>
       </w:pPr>
-      <w:bookmarkStart w:id="19" w:name="__RefHeading___Toc688_1316004356"/>
-      <w:bookmarkEnd w:id="19"/>
+      <w:bookmarkStart w:id="20" w:name="_Toc2131658238"/>
       <w:r>
         <w:t>Hassaan Shahnawaz (SP19-BCS-008)</w:t>
       </w:r>
+      <w:bookmarkEnd w:id="20"/>
     </w:p>
     <w:p/>
     <w:p>
@@ -4281,11 +4431,11 @@
           <w:numId w:val="2"/>
         </w:numPr>
       </w:pPr>
-      <w:bookmarkStart w:id="20" w:name="__RefHeading___Toc690_1316004356"/>
-      <w:bookmarkEnd w:id="20"/>
+      <w:bookmarkStart w:id="21" w:name="_Toc1474619206"/>
       <w:r>
         <w:t>Lab 6</w:t>
       </w:r>
+      <w:bookmarkEnd w:id="21"/>
     </w:p>
     <w:p>
       <w:pPr>
@@ -4295,11 +4445,11 @@
           <w:numId w:val="2"/>
         </w:numPr>
       </w:pPr>
-      <w:bookmarkStart w:id="21" w:name="__RefHeading___Toc692_1316004356"/>
-      <w:bookmarkEnd w:id="21"/>
+      <w:bookmarkStart w:id="22" w:name="_Toc810800645"/>
       <w:r>
         <w:t>Lab 7</w:t>
       </w:r>
+      <w:bookmarkEnd w:id="22"/>
     </w:p>
     <w:p>
       <w:pPr>
@@ -4309,11 +4459,11 @@
           <w:numId w:val="2"/>
         </w:numPr>
       </w:pPr>
-      <w:bookmarkStart w:id="22" w:name="__RefHeading___Toc694_1316004356"/>
-      <w:bookmarkEnd w:id="22"/>
+      <w:bookmarkStart w:id="23" w:name="_Toc482805754"/>
       <w:r>
         <w:t>Lab 8</w:t>
       </w:r>
+      <w:bookmarkEnd w:id="23"/>
     </w:p>
     <w:p>
       <w:pPr>
@@ -4332,11 +4482,11 @@
         </w:tabs>
         <w:ind w:left="259" w:right="0" w:firstLine="0"/>
       </w:pPr>
-      <w:bookmarkStart w:id="23" w:name="__RefHeading___Toc696_1316004356"/>
-      <w:bookmarkEnd w:id="23"/>
+      <w:bookmarkStart w:id="24" w:name="_Toc128244781"/>
       <w:r>
         <w:t>Hassan Ali Jadoon (SP19-BCS-009)</w:t>
       </w:r>
+      <w:bookmarkEnd w:id="24"/>
     </w:p>
     <w:p>
       <w:pPr>
@@ -4346,11 +4496,11 @@
           <w:numId w:val="2"/>
         </w:numPr>
       </w:pPr>
-      <w:bookmarkStart w:id="24" w:name="__RefHeading___Toc698_1316004356"/>
-      <w:bookmarkEnd w:id="24"/>
+      <w:bookmarkStart w:id="25" w:name="_Toc1019281846"/>
       <w:r>
         <w:t>Lab 6</w:t>
       </w:r>
+      <w:bookmarkEnd w:id="25"/>
     </w:p>
     <w:p>
       <w:pPr>
@@ -4360,11 +4510,11 @@
           <w:numId w:val="2"/>
         </w:numPr>
       </w:pPr>
-      <w:bookmarkStart w:id="25" w:name="__RefHeading___Toc700_1316004356"/>
-      <w:bookmarkEnd w:id="25"/>
+      <w:bookmarkStart w:id="26" w:name="_Toc1367908301"/>
       <w:r>
         <w:t>Lab 7</w:t>
       </w:r>
+      <w:bookmarkEnd w:id="26"/>
     </w:p>
     <w:p>
       <w:pPr>
@@ -4374,11 +4524,11 @@
           <w:numId w:val="2"/>
         </w:numPr>
       </w:pPr>
-      <w:bookmarkStart w:id="26" w:name="__RefHeading___Toc702_1316004356"/>
-      <w:bookmarkEnd w:id="26"/>
+      <w:bookmarkStart w:id="27" w:name="_Toc395113308"/>
       <w:r>
         <w:t>Lab 8</w:t>
       </w:r>
+      <w:bookmarkEnd w:id="27"/>
     </w:p>
     <w:p>
       <w:pPr>
@@ -4397,11 +4547,11 @@
         </w:tabs>
         <w:ind w:left="259" w:right="0" w:firstLine="0"/>
       </w:pPr>
-      <w:bookmarkStart w:id="27" w:name="__RefHeading___Toc704_1316004356"/>
-      <w:bookmarkEnd w:id="27"/>
+      <w:bookmarkStart w:id="28" w:name="_Toc979547007"/>
       <w:r>
         <w:t>Imad Ahmad (SP19-BCS-011)</w:t>
       </w:r>
+      <w:bookmarkEnd w:id="28"/>
     </w:p>
     <w:p>
       <w:pPr>
@@ -4417,11 +4567,11 @@
           <w:numId w:val="2"/>
         </w:numPr>
       </w:pPr>
-      <w:bookmarkStart w:id="28" w:name="__RefHeading___Toc706_1316004356"/>
-      <w:bookmarkEnd w:id="28"/>
+      <w:bookmarkStart w:id="29" w:name="_Toc1104322098"/>
       <w:r>
         <w:t>Lab 6</w:t>
       </w:r>
+      <w:bookmarkEnd w:id="29"/>
     </w:p>
     <w:p>
       <w:pPr>
@@ -4431,11 +4581,11 @@
           <w:numId w:val="2"/>
         </w:numPr>
       </w:pPr>
-      <w:bookmarkStart w:id="29" w:name="__RefHeading___Toc708_1316004356"/>
-      <w:bookmarkEnd w:id="29"/>
+      <w:bookmarkStart w:id="30" w:name="_Toc432978913"/>
       <w:r>
         <w:t>Lab 7</w:t>
       </w:r>
+      <w:bookmarkEnd w:id="30"/>
     </w:p>
     <w:p>
       <w:pPr>
@@ -4445,11 +4595,11 @@
           <w:numId w:val="2"/>
         </w:numPr>
       </w:pPr>
-      <w:bookmarkStart w:id="30" w:name="__RefHeading___Toc710_1316004356"/>
-      <w:bookmarkEnd w:id="30"/>
+      <w:bookmarkStart w:id="31" w:name="_Toc2037368916"/>
       <w:r>
         <w:t>Lab 8</w:t>
       </w:r>
+      <w:bookmarkEnd w:id="31"/>
     </w:p>
     <w:p>
       <w:pPr>
@@ -4468,11 +4618,11 @@
         </w:tabs>
         <w:ind w:left="259" w:right="0" w:firstLine="0"/>
       </w:pPr>
-      <w:bookmarkStart w:id="31" w:name="__RefHeading___Toc712_1316004356"/>
-      <w:bookmarkEnd w:id="31"/>
+      <w:bookmarkStart w:id="32" w:name="_Toc662634169"/>
       <w:r>
         <w:t>Khanzada Haider Ali (SP19-BCS-013)</w:t>
       </w:r>
+      <w:bookmarkEnd w:id="32"/>
     </w:p>
     <w:p/>
     <w:p>
@@ -4483,11 +4633,11 @@
           <w:numId w:val="2"/>
         </w:numPr>
       </w:pPr>
-      <w:bookmarkStart w:id="32" w:name="__RefHeading___Toc714_1316004356"/>
-      <w:bookmarkEnd w:id="32"/>
+      <w:bookmarkStart w:id="33" w:name="_Toc1595355130"/>
       <w:r>
         <w:t>Lab 6</w:t>
       </w:r>
+      <w:bookmarkEnd w:id="33"/>
     </w:p>
     <w:p>
       <w:pPr>
@@ -4497,11 +4647,11 @@
           <w:numId w:val="2"/>
         </w:numPr>
       </w:pPr>
-      <w:bookmarkStart w:id="33" w:name="__RefHeading___Toc716_1316004356"/>
-      <w:bookmarkEnd w:id="33"/>
+      <w:bookmarkStart w:id="34" w:name="_Toc23078718"/>
       <w:r>
         <w:t>Lab 7</w:t>
       </w:r>
+      <w:bookmarkEnd w:id="34"/>
     </w:p>
     <w:p>
       <w:pPr>
@@ -4511,11 +4661,11 @@
           <w:numId w:val="2"/>
         </w:numPr>
       </w:pPr>
-      <w:bookmarkStart w:id="34" w:name="__RefHeading___Toc718_1316004356"/>
-      <w:bookmarkEnd w:id="34"/>
+      <w:bookmarkStart w:id="35" w:name="_Toc114552531"/>
       <w:r>
         <w:t>Lab 8</w:t>
       </w:r>
+      <w:bookmarkEnd w:id="35"/>
     </w:p>
     <w:p>
       <w:pPr>
@@ -4534,11 +4684,11 @@
         </w:tabs>
         <w:ind w:left="259" w:right="0" w:firstLine="0"/>
       </w:pPr>
-      <w:bookmarkStart w:id="35" w:name="__RefHeading___Toc720_1316004356"/>
-      <w:bookmarkEnd w:id="35"/>
+      <w:bookmarkStart w:id="36" w:name="_Toc2128169039"/>
       <w:r>
         <w:t>Sardar Badar Saghir (SP19-BCS-022)</w:t>
       </w:r>
+      <w:bookmarkEnd w:id="36"/>
     </w:p>
     <w:p/>
     <w:p>
@@ -4549,11 +4699,11 @@
           <w:numId w:val="2"/>
         </w:numPr>
       </w:pPr>
-      <w:bookmarkStart w:id="36" w:name="__RefHeading___Toc722_1316004356"/>
-      <w:bookmarkEnd w:id="36"/>
+      <w:bookmarkStart w:id="37" w:name="_Toc1804472306"/>
       <w:r>
         <w:t>Lab 6</w:t>
       </w:r>
+      <w:bookmarkEnd w:id="37"/>
     </w:p>
     <w:p>
       <w:pPr>
@@ -5469,11 +5619,11 @@
           <w:numId w:val="2"/>
         </w:numPr>
       </w:pPr>
-      <w:bookmarkStart w:id="37" w:name="__RefHeading___Toc724_1316004356"/>
-      <w:bookmarkEnd w:id="37"/>
+      <w:bookmarkStart w:id="38" w:name="_Toc394336919"/>
       <w:r>
         <w:t>Lab 7</w:t>
       </w:r>
+      <w:bookmarkEnd w:id="38"/>
     </w:p>
     <w:p>
       <w:pPr>
@@ -5770,11 +5920,11 @@
           <w:numId w:val="2"/>
         </w:numPr>
       </w:pPr>
-      <w:bookmarkStart w:id="38" w:name="__RefHeading___Toc726_1316004356"/>
-      <w:bookmarkEnd w:id="38"/>
+      <w:bookmarkStart w:id="39" w:name="_Toc859859221"/>
       <w:r>
         <w:t>Lab 8</w:t>
       </w:r>
+      <w:bookmarkEnd w:id="39"/>
     </w:p>
     <w:p>
       <w:pPr>
@@ -6700,11 +6850,11 @@
         </w:tabs>
         <w:ind w:left="259" w:right="0" w:firstLine="0"/>
       </w:pPr>
-      <w:bookmarkStart w:id="39" w:name="__RefHeading___Toc728_1316004356"/>
-      <w:bookmarkEnd w:id="39"/>
+      <w:bookmarkStart w:id="40" w:name="_Toc1400597137"/>
       <w:r>
         <w:t>Muhammad Awais (SP19-BCS-033)</w:t>
       </w:r>
+      <w:bookmarkEnd w:id="40"/>
     </w:p>
     <w:p/>
     <w:p>
@@ -6715,11 +6865,11 @@
           <w:numId w:val="2"/>
         </w:numPr>
       </w:pPr>
-      <w:bookmarkStart w:id="40" w:name="__RefHeading___Toc730_1316004356"/>
-      <w:bookmarkEnd w:id="40"/>
+      <w:bookmarkStart w:id="41" w:name="_Toc1065208100"/>
       <w:r>
         <w:t>Lab 6</w:t>
       </w:r>
+      <w:bookmarkEnd w:id="41"/>
     </w:p>
     <w:p>
       <w:pPr>
@@ -6729,11 +6879,11 @@
           <w:numId w:val="2"/>
         </w:numPr>
       </w:pPr>
-      <w:bookmarkStart w:id="41" w:name="__RefHeading___Toc732_1316004356"/>
-      <w:bookmarkEnd w:id="41"/>
+      <w:bookmarkStart w:id="42" w:name="_Toc1043422850"/>
       <w:r>
         <w:t>Lab 7</w:t>
       </w:r>
+      <w:bookmarkEnd w:id="42"/>
     </w:p>
     <w:p>
       <w:pPr>
@@ -6744,11 +6894,11 @@
         </w:numPr>
         <w:spacing w:before="200" w:after="120"/>
       </w:pPr>
-      <w:bookmarkStart w:id="42" w:name="__RefHeading___Toc734_1316004356"/>
-      <w:bookmarkEnd w:id="42"/>
+      <w:bookmarkStart w:id="43" w:name="_Toc1944568303"/>
       <w:r>
         <w:t>Lab 8</w:t>
       </w:r>
+      <w:bookmarkEnd w:id="43"/>
     </w:p>
     <w:sectPr>
       <w:headerReference r:id="rId5" w:type="default"/>
@@ -6810,6 +6960,14 @@
       <w:gridCol w:w="3120"/>
     </w:tblGrid>
     <w:tr>
+      <w:tblPrEx>
+        <w:tblCellMar>
+          <w:top w:w="0" w:type="dxa"/>
+          <w:left w:w="108" w:type="dxa"/>
+          <w:bottom w:w="0" w:type="dxa"/>
+          <w:right w:w="108" w:type="dxa"/>
+        </w:tblCellMar>
+      </w:tblPrEx>
       <w:tc>
         <w:tcPr>
           <w:tcW w:w="3120" w:type="dxa"/>
@@ -6916,6 +7074,14 @@
       <w:gridCol w:w="3120"/>
     </w:tblGrid>
     <w:tr>
+      <w:tblPrEx>
+        <w:tblCellMar>
+          <w:top w:w="0" w:type="dxa"/>
+          <w:left w:w="108" w:type="dxa"/>
+          <w:bottom w:w="0" w:type="dxa"/>
+          <w:right w:w="108" w:type="dxa"/>
+        </w:tblCellMar>
+      </w:tblPrEx>
       <w:tc>
         <w:tcPr>
           <w:tcW w:w="3120" w:type="dxa"/>
@@ -7871,9 +8037,15 @@
     </w:rPr>
   </w:style>
   <w:style w:type="paragraph" w:styleId="20">
+    <w:name w:val="index 1"/>
+    <w:basedOn w:val="1"/>
+    <w:next w:val="1"/>
+    <w:uiPriority w:val="0"/>
+  </w:style>
+  <w:style w:type="paragraph" w:styleId="21">
     <w:name w:val="index heading"/>
     <w:basedOn w:val="5"/>
-    <w:next w:val="21"/>
+    <w:next w:val="20"/>
     <w:qFormat/>
     <w:uiPriority w:val="0"/>
     <w:pPr>
@@ -7887,12 +8059,6 @@
       <w:szCs w:val="32"/>
     </w:rPr>
   </w:style>
-  <w:style w:type="paragraph" w:styleId="21">
-    <w:name w:val="index 1"/>
-    <w:basedOn w:val="1"/>
-    <w:next w:val="1"/>
-    <w:uiPriority w:val="0"/>
-  </w:style>
   <w:style w:type="paragraph" w:styleId="22">
     <w:name w:val="List"/>
     <w:basedOn w:val="6"/>
@@ -7930,7 +8096,7 @@
   </w:style>
   <w:style w:type="paragraph" w:styleId="25">
     <w:name w:val="toa heading"/>
-    <w:basedOn w:val="20"/>
+    <w:basedOn w:val="21"/>
     <w:next w:val="1"/>
     <w:qFormat/>
     <w:uiPriority w:val="0"/>
@@ -7951,8 +8117,11 @@
     <w:uiPriority w:val="0"/>
     <w:pPr>
       <w:suppressAutoHyphens/>
-      <w:spacing w:before="0" w:after="100"/>
+      <w:spacing w:before="240" w:after="80"/>
     </w:pPr>
+    <w:rPr>
+      <w:rFonts w:ascii="Times New Roman" w:hAnsi="Times New Roman" w:eastAsia="Times New Roman"/>
+    </w:rPr>
   </w:style>
   <w:style w:type="paragraph" w:styleId="27">
     <w:name w:val="toc 2"/>

</xml_diff>